<commit_message>
Replace with updated resume
</commit_message>
<xml_diff>
--- a/BRAD'S RESUME 2021.docx
+++ b/BRAD'S RESUME 2021.docx
@@ -21,16 +21,36 @@
           <w:sz w:val="20"/>
           <w:szCs w:val="20"/>
         </w:rPr>
-        <w:t>Brad Miller</w:t>
-      </w:r>
-      <w:r>
-        <w:rPr>
-          <w:rFonts w:ascii="MS Reference Sans Serif" w:hAnsi="MS Reference Sans Serif"/>
-          <w:b/>
-          <w:sz w:val="20"/>
-          <w:szCs w:val="20"/>
-        </w:rPr>
-        <w:t xml:space="preserve">  -  </w:t>
+        <w:t xml:space="preserve">Brad </w:t>
+      </w:r>
+      <w:proofErr w:type="gramStart"/>
+      <w:r>
+        <w:rPr>
+          <w:rFonts w:ascii="MS Reference Sans Serif" w:hAnsi="MS Reference Sans Serif"/>
+          <w:b/>
+          <w:sz w:val="20"/>
+          <w:szCs w:val="20"/>
+        </w:rPr>
+        <w:t>Miller</w:t>
+      </w:r>
+      <w:r>
+        <w:rPr>
+          <w:rFonts w:ascii="MS Reference Sans Serif" w:hAnsi="MS Reference Sans Serif"/>
+          <w:b/>
+          <w:sz w:val="20"/>
+          <w:szCs w:val="20"/>
+        </w:rPr>
+        <w:t xml:space="preserve">  -</w:t>
+      </w:r>
+      <w:proofErr w:type="gramEnd"/>
+      <w:r>
+        <w:rPr>
+          <w:rFonts w:ascii="MS Reference Sans Serif" w:hAnsi="MS Reference Sans Serif"/>
+          <w:b/>
+          <w:sz w:val="20"/>
+          <w:szCs w:val="20"/>
+        </w:rPr>
+        <w:t xml:space="preserve">  </w:t>
       </w:r>
       <w:r>
         <w:rPr>
@@ -292,7 +312,7 @@
                 <w:sz w:val="16"/>
                 <w:szCs w:val="16"/>
               </w:rPr>
-              <w:t>4</w:t>
+              <w:t>6</w:t>
             </w:r>
             <w:r>
               <w:rPr>
@@ -542,8 +562,18 @@
                 <w:sz w:val="14"/>
                 <w:szCs w:val="14"/>
               </w:rPr>
-              <w:t xml:space="preserve"> for HealthGrades</w:t>
-            </w:r>
+              <w:t xml:space="preserve"> for </w:t>
+            </w:r>
+            <w:proofErr w:type="spellStart"/>
+            <w:r>
+              <w:rPr>
+                <w:rFonts w:ascii="MS Reference Sans Serif" w:hAnsi="MS Reference Sans Serif"/>
+                <w:sz w:val="14"/>
+                <w:szCs w:val="14"/>
+              </w:rPr>
+              <w:t>HealthGrades</w:t>
+            </w:r>
+            <w:proofErr w:type="spellEnd"/>
           </w:p>
           <w:p>
             <w:pPr>
@@ -653,6 +683,14 @@
                 <w:szCs w:val="16"/>
               </w:rPr>
               <w:t>4. Food blog (CRUD)</w:t>
+            </w:r>
+            <w:r>
+              <w:rPr>
+                <w:rFonts w:ascii="MS Reference Sans Serif" w:hAnsi="MS Reference Sans Serif"/>
+                <w:sz w:val="16"/>
+                <w:szCs w:val="16"/>
+              </w:rPr>
+              <w:t xml:space="preserve"> for Collaborative</w:t>
             </w:r>
           </w:p>
           <w:p>
@@ -1239,7 +1277,25 @@
           <w:sz w:val="20"/>
           <w:szCs w:val="20"/>
         </w:rPr>
-        <w:t>(B.A., A</w:t>
+        <w:t>(</w:t>
+      </w:r>
+      <w:r>
+        <w:rPr>
+          <w:rFonts w:ascii="MS Reference Sans Serif" w:hAnsi="MS Reference Sans Serif"/>
+          <w:b/>
+          <w:sz w:val="20"/>
+          <w:szCs w:val="20"/>
+        </w:rPr>
+        <w:t>Bachelor’s Degree</w:t>
+      </w:r>
+      <w:r>
+        <w:rPr>
+          <w:rFonts w:ascii="MS Reference Sans Serif" w:hAnsi="MS Reference Sans Serif"/>
+          <w:b/>
+          <w:sz w:val="20"/>
+          <w:szCs w:val="20"/>
+        </w:rPr>
+        <w:t>, A</w:t>
       </w:r>
       <w:r>
         <w:rPr>
@@ -1277,6 +1333,15 @@
           <w:sz w:val="20"/>
           <w:szCs w:val="20"/>
         </w:rPr>
+        <w:t xml:space="preserve">AAS Degrees: </w:t>
+      </w:r>
+      <w:r>
+        <w:rPr>
+          <w:rFonts w:ascii="MS Reference Sans Serif" w:hAnsi="MS Reference Sans Serif"/>
+          <w:b/>
+          <w:sz w:val="20"/>
+          <w:szCs w:val="20"/>
+        </w:rPr>
         <w:t>Programmer Analyst</w:t>
       </w:r>
       <w:r>
@@ -1286,7 +1351,25 @@
           <w:sz w:val="20"/>
           <w:szCs w:val="20"/>
         </w:rPr>
-        <w:t xml:space="preserve"> + Network Specialist</w:t>
+        <w:t xml:space="preserve"> </w:t>
+      </w:r>
+      <w:r>
+        <w:rPr>
+          <w:rFonts w:ascii="MS Reference Sans Serif" w:hAnsi="MS Reference Sans Serif"/>
+          <w:b/>
+          <w:sz w:val="20"/>
+          <w:szCs w:val="20"/>
+        </w:rPr>
+        <w:t>and</w:t>
+      </w:r>
+      <w:r>
+        <w:rPr>
+          <w:rFonts w:ascii="MS Reference Sans Serif" w:hAnsi="MS Reference Sans Serif"/>
+          <w:b/>
+          <w:sz w:val="20"/>
+          <w:szCs w:val="20"/>
+        </w:rPr>
+        <w:t xml:space="preserve"> Network Specialist</w:t>
       </w:r>
     </w:p>
     <w:p>
@@ -1624,7 +1707,7 @@
           <w:sz w:val="18"/>
           <w:szCs w:val="18"/>
         </w:rPr>
-        <w:t xml:space="preserve"> </w:t>
+        <w:t>/Family</w:t>
       </w:r>
       <w:r>
         <w:rPr>
@@ -1633,7 +1716,7 @@
           <w:sz w:val="18"/>
           <w:szCs w:val="18"/>
         </w:rPr>
-        <w:t>Activity</w:t>
+        <w:t xml:space="preserve"> </w:t>
       </w:r>
       <w:r>
         <w:rPr>
@@ -1642,7 +1725,7 @@
           <w:sz w:val="18"/>
           <w:szCs w:val="18"/>
         </w:rPr>
-        <w:tab/>
+        <w:t>Activity</w:t>
       </w:r>
       <w:r>
         <w:rPr>
@@ -1679,6 +1762,315 @@
           <w:szCs w:val="18"/>
         </w:rPr>
         <w:t xml:space="preserve">       Jan 2014 - Present</w:t>
+      </w:r>
+    </w:p>
+    <w:p>
+      <w:pPr>
+        <w:numPr>
+          <w:ilvl w:val="0"/>
+          <w:numId w:val="1"/>
+        </w:numPr>
+        <w:rPr>
+          <w:rFonts w:ascii="MS Reference Sans Serif" w:hAnsi="MS Reference Sans Serif"/>
+          <w:sz w:val="14"/>
+          <w:szCs w:val="14"/>
+        </w:rPr>
+      </w:pPr>
+      <w:r>
+        <w:rPr>
+          <w:rFonts w:ascii="MS Reference Sans Serif" w:hAnsi="MS Reference Sans Serif"/>
+          <w:sz w:val="14"/>
+          <w:szCs w:val="14"/>
+        </w:rPr>
+        <w:t>Moved</w:t>
+      </w:r>
+      <w:r>
+        <w:rPr>
+          <w:rFonts w:ascii="MS Reference Sans Serif" w:hAnsi="MS Reference Sans Serif"/>
+          <w:sz w:val="10"/>
+          <w:szCs w:val="10"/>
+        </w:rPr>
+        <w:t xml:space="preserve"> </w:t>
+      </w:r>
+      <w:r>
+        <w:rPr>
+          <w:rFonts w:ascii="MS Reference Sans Serif" w:hAnsi="MS Reference Sans Serif"/>
+          <w:sz w:val="14"/>
+          <w:szCs w:val="14"/>
+        </w:rPr>
+        <w:t>to</w:t>
+      </w:r>
+      <w:r>
+        <w:rPr>
+          <w:rFonts w:ascii="MS Reference Sans Serif" w:hAnsi="MS Reference Sans Serif"/>
+          <w:sz w:val="10"/>
+          <w:szCs w:val="10"/>
+        </w:rPr>
+        <w:t xml:space="preserve"> </w:t>
+      </w:r>
+      <w:r>
+        <w:rPr>
+          <w:rFonts w:ascii="MS Reference Sans Serif" w:hAnsi="MS Reference Sans Serif"/>
+          <w:sz w:val="14"/>
+          <w:szCs w:val="14"/>
+        </w:rPr>
+        <w:t>help</w:t>
+      </w:r>
+      <w:r>
+        <w:rPr>
+          <w:rFonts w:ascii="MS Reference Sans Serif" w:hAnsi="MS Reference Sans Serif"/>
+          <w:sz w:val="10"/>
+          <w:szCs w:val="10"/>
+        </w:rPr>
+        <w:t xml:space="preserve"> </w:t>
+      </w:r>
+      <w:r>
+        <w:rPr>
+          <w:rFonts w:ascii="MS Reference Sans Serif" w:hAnsi="MS Reference Sans Serif"/>
+          <w:sz w:val="14"/>
+          <w:szCs w:val="14"/>
+        </w:rPr>
+        <w:t>and</w:t>
+      </w:r>
+      <w:r>
+        <w:rPr>
+          <w:rFonts w:ascii="MS Reference Sans Serif" w:hAnsi="MS Reference Sans Serif"/>
+          <w:sz w:val="10"/>
+          <w:szCs w:val="10"/>
+        </w:rPr>
+        <w:t xml:space="preserve"> </w:t>
+      </w:r>
+      <w:r>
+        <w:rPr>
+          <w:rFonts w:ascii="MS Reference Sans Serif" w:hAnsi="MS Reference Sans Serif"/>
+          <w:sz w:val="14"/>
+          <w:szCs w:val="14"/>
+        </w:rPr>
+        <w:t>spend</w:t>
+      </w:r>
+      <w:r>
+        <w:rPr>
+          <w:rFonts w:ascii="MS Reference Sans Serif" w:hAnsi="MS Reference Sans Serif"/>
+          <w:sz w:val="10"/>
+          <w:szCs w:val="10"/>
+        </w:rPr>
+        <w:t xml:space="preserve"> </w:t>
+      </w:r>
+      <w:r>
+        <w:rPr>
+          <w:rFonts w:ascii="MS Reference Sans Serif" w:hAnsi="MS Reference Sans Serif"/>
+          <w:sz w:val="14"/>
+          <w:szCs w:val="14"/>
+        </w:rPr>
+        <w:t>the</w:t>
+      </w:r>
+      <w:r>
+        <w:rPr>
+          <w:rFonts w:ascii="MS Reference Sans Serif" w:hAnsi="MS Reference Sans Serif"/>
+          <w:sz w:val="10"/>
+          <w:szCs w:val="10"/>
+        </w:rPr>
+        <w:t xml:space="preserve"> </w:t>
+      </w:r>
+      <w:r>
+        <w:rPr>
+          <w:rFonts w:ascii="MS Reference Sans Serif" w:hAnsi="MS Reference Sans Serif"/>
+          <w:sz w:val="14"/>
+          <w:szCs w:val="14"/>
+        </w:rPr>
+        <w:t>latter</w:t>
+      </w:r>
+      <w:r>
+        <w:rPr>
+          <w:rFonts w:ascii="MS Reference Sans Serif" w:hAnsi="MS Reference Sans Serif"/>
+          <w:sz w:val="10"/>
+          <w:szCs w:val="10"/>
+        </w:rPr>
+        <w:t xml:space="preserve"> </w:t>
+      </w:r>
+      <w:r>
+        <w:rPr>
+          <w:rFonts w:ascii="MS Reference Sans Serif" w:hAnsi="MS Reference Sans Serif"/>
+          <w:sz w:val="14"/>
+          <w:szCs w:val="14"/>
+        </w:rPr>
+        <w:t>half</w:t>
+      </w:r>
+      <w:r>
+        <w:rPr>
+          <w:rFonts w:ascii="MS Reference Sans Serif" w:hAnsi="MS Reference Sans Serif"/>
+          <w:sz w:val="10"/>
+          <w:szCs w:val="10"/>
+        </w:rPr>
+        <w:t xml:space="preserve"> </w:t>
+      </w:r>
+      <w:r>
+        <w:rPr>
+          <w:rFonts w:ascii="MS Reference Sans Serif" w:hAnsi="MS Reference Sans Serif"/>
+          <w:sz w:val="14"/>
+          <w:szCs w:val="14"/>
+        </w:rPr>
+        <w:t>of</w:t>
+      </w:r>
+      <w:r>
+        <w:rPr>
+          <w:rFonts w:ascii="MS Reference Sans Serif" w:hAnsi="MS Reference Sans Serif"/>
+          <w:sz w:val="10"/>
+          <w:szCs w:val="10"/>
+        </w:rPr>
+        <w:t xml:space="preserve"> </w:t>
+      </w:r>
+      <w:r>
+        <w:rPr>
+          <w:rFonts w:ascii="MS Reference Sans Serif" w:hAnsi="MS Reference Sans Serif"/>
+          <w:sz w:val="14"/>
+          <w:szCs w:val="14"/>
+        </w:rPr>
+        <w:t>2019</w:t>
+      </w:r>
+      <w:r>
+        <w:rPr>
+          <w:rFonts w:ascii="MS Reference Sans Serif" w:hAnsi="MS Reference Sans Serif"/>
+          <w:sz w:val="8"/>
+          <w:szCs w:val="8"/>
+        </w:rPr>
+        <w:t xml:space="preserve"> </w:t>
+      </w:r>
+      <w:r>
+        <w:rPr>
+          <w:rFonts w:ascii="MS Reference Sans Serif" w:hAnsi="MS Reference Sans Serif"/>
+          <w:sz w:val="14"/>
+          <w:szCs w:val="14"/>
+        </w:rPr>
+        <w:t>with</w:t>
+      </w:r>
+      <w:r>
+        <w:rPr>
+          <w:rFonts w:ascii="MS Reference Sans Serif" w:hAnsi="MS Reference Sans Serif"/>
+          <w:sz w:val="10"/>
+          <w:szCs w:val="10"/>
+        </w:rPr>
+        <w:t xml:space="preserve"> </w:t>
+      </w:r>
+      <w:r>
+        <w:rPr>
+          <w:rFonts w:ascii="MS Reference Sans Serif" w:hAnsi="MS Reference Sans Serif"/>
+          <w:sz w:val="14"/>
+          <w:szCs w:val="14"/>
+        </w:rPr>
+        <w:t>critically</w:t>
+      </w:r>
+      <w:r>
+        <w:rPr>
+          <w:rFonts w:ascii="MS Reference Sans Serif" w:hAnsi="MS Reference Sans Serif"/>
+          <w:sz w:val="10"/>
+          <w:szCs w:val="10"/>
+        </w:rPr>
+        <w:t xml:space="preserve"> </w:t>
+      </w:r>
+      <w:r>
+        <w:rPr>
+          <w:rFonts w:ascii="MS Reference Sans Serif" w:hAnsi="MS Reference Sans Serif"/>
+          <w:sz w:val="14"/>
+          <w:szCs w:val="14"/>
+        </w:rPr>
+        <w:t>ill</w:t>
+      </w:r>
+      <w:r>
+        <w:rPr>
+          <w:rFonts w:ascii="MS Reference Sans Serif" w:hAnsi="MS Reference Sans Serif"/>
+          <w:sz w:val="10"/>
+          <w:szCs w:val="10"/>
+        </w:rPr>
+        <w:t xml:space="preserve"> </w:t>
+      </w:r>
+      <w:r>
+        <w:rPr>
+          <w:rFonts w:ascii="MS Reference Sans Serif" w:hAnsi="MS Reference Sans Serif"/>
+          <w:sz w:val="14"/>
+          <w:szCs w:val="14"/>
+        </w:rPr>
+        <w:t>family</w:t>
+      </w:r>
+      <w:r>
+        <w:rPr>
+          <w:rFonts w:ascii="MS Reference Sans Serif" w:hAnsi="MS Reference Sans Serif"/>
+          <w:sz w:val="10"/>
+          <w:szCs w:val="10"/>
+        </w:rPr>
+        <w:t xml:space="preserve"> </w:t>
+      </w:r>
+      <w:r>
+        <w:rPr>
+          <w:rFonts w:ascii="MS Reference Sans Serif" w:hAnsi="MS Reference Sans Serif"/>
+          <w:sz w:val="14"/>
+          <w:szCs w:val="14"/>
+        </w:rPr>
+        <w:t>member</w:t>
+      </w:r>
+      <w:r>
+        <w:rPr>
+          <w:rFonts w:ascii="MS Reference Sans Serif" w:hAnsi="MS Reference Sans Serif"/>
+          <w:sz w:val="8"/>
+          <w:szCs w:val="8"/>
+        </w:rPr>
+        <w:t xml:space="preserve"> </w:t>
+      </w:r>
+      <w:r>
+        <w:rPr>
+          <w:rFonts w:ascii="MS Reference Sans Serif" w:hAnsi="MS Reference Sans Serif"/>
+          <w:sz w:val="14"/>
+          <w:szCs w:val="14"/>
+        </w:rPr>
+        <w:t>(resulting</w:t>
+      </w:r>
+      <w:r>
+        <w:rPr>
+          <w:rFonts w:ascii="MS Reference Sans Serif" w:hAnsi="MS Reference Sans Serif"/>
+          <w:sz w:val="10"/>
+          <w:szCs w:val="10"/>
+        </w:rPr>
+        <w:t xml:space="preserve"> </w:t>
+      </w:r>
+      <w:r>
+        <w:rPr>
+          <w:rFonts w:ascii="MS Reference Sans Serif" w:hAnsi="MS Reference Sans Serif"/>
+          <w:sz w:val="14"/>
+          <w:szCs w:val="14"/>
+        </w:rPr>
+        <w:t>in</w:t>
+      </w:r>
+      <w:r>
+        <w:rPr>
+          <w:rFonts w:ascii="MS Reference Sans Serif" w:hAnsi="MS Reference Sans Serif"/>
+          <w:sz w:val="10"/>
+          <w:szCs w:val="10"/>
+        </w:rPr>
+        <w:t xml:space="preserve"> </w:t>
+      </w:r>
+      <w:r>
+        <w:rPr>
+          <w:rFonts w:ascii="MS Reference Sans Serif" w:hAnsi="MS Reference Sans Serif"/>
+          <w:sz w:val="14"/>
+          <w:szCs w:val="14"/>
+        </w:rPr>
+        <w:t>employment</w:t>
+      </w:r>
+      <w:r>
+        <w:rPr>
+          <w:rFonts w:ascii="MS Reference Sans Serif" w:hAnsi="MS Reference Sans Serif"/>
+          <w:sz w:val="10"/>
+          <w:szCs w:val="10"/>
+        </w:rPr>
+        <w:t xml:space="preserve"> </w:t>
+      </w:r>
+      <w:r>
+        <w:rPr>
+          <w:rFonts w:ascii="MS Reference Sans Serif" w:hAnsi="MS Reference Sans Serif"/>
+          <w:sz w:val="14"/>
+          <w:szCs w:val="14"/>
+        </w:rPr>
+        <w:t>gap)</w:t>
       </w:r>
     </w:p>
     <w:p>
@@ -1718,15 +2110,7 @@
           <w:sz w:val="14"/>
           <w:szCs w:val="14"/>
         </w:rPr>
-        <w:t xml:space="preserve">) – business </w:t>
-      </w:r>
-      <w:r>
-        <w:rPr>
-          <w:rFonts w:ascii="MS Reference Sans Serif" w:hAnsi="MS Reference Sans Serif"/>
-          <w:sz w:val="14"/>
-          <w:szCs w:val="14"/>
-        </w:rPr>
-        <w:t xml:space="preserve">is </w:t>
+        <w:t xml:space="preserve">) – business is </w:t>
       </w:r>
       <w:r>
         <w:rPr>
@@ -1743,23 +2127,25 @@
           <w:sz w:val="14"/>
           <w:szCs w:val="14"/>
         </w:rPr>
-        <w:t xml:space="preserve"> (</w:t>
-      </w:r>
-      <w:r>
-        <w:rPr>
-          <w:rFonts w:ascii="MS Reference Sans Serif" w:hAnsi="MS Reference Sans Serif"/>
-          <w:sz w:val="14"/>
-          <w:szCs w:val="14"/>
-        </w:rPr>
-        <w:t>4</w:t>
-      </w:r>
-      <w:r>
-        <w:rPr>
-          <w:rFonts w:ascii="MS Reference Sans Serif" w:hAnsi="MS Reference Sans Serif"/>
-          <w:sz w:val="14"/>
-          <w:szCs w:val="14"/>
-        </w:rPr>
-        <w:t xml:space="preserve"> mo)</w:t>
+        <w:t xml:space="preserve"> (4 </w:t>
+      </w:r>
+      <w:proofErr w:type="spellStart"/>
+      <w:r>
+        <w:rPr>
+          <w:rFonts w:ascii="MS Reference Sans Serif" w:hAnsi="MS Reference Sans Serif"/>
+          <w:sz w:val="14"/>
+          <w:szCs w:val="14"/>
+        </w:rPr>
+        <w:t>mo</w:t>
+      </w:r>
+      <w:proofErr w:type="spellEnd"/>
+      <w:r>
+        <w:rPr>
+          <w:rFonts w:ascii="MS Reference Sans Serif" w:hAnsi="MS Reference Sans Serif"/>
+          <w:sz w:val="14"/>
+          <w:szCs w:val="14"/>
+        </w:rPr>
+        <w:t>)</w:t>
       </w:r>
     </w:p>
     <w:p>
@@ -1816,7 +2202,25 @@
           <w:sz w:val="14"/>
           <w:szCs w:val="14"/>
         </w:rPr>
-        <w:t xml:space="preserve"> (2 mo)</w:t>
+        <w:t xml:space="preserve"> (2 </w:t>
+      </w:r>
+      <w:proofErr w:type="spellStart"/>
+      <w:r>
+        <w:rPr>
+          <w:rFonts w:ascii="MS Reference Sans Serif" w:hAnsi="MS Reference Sans Serif"/>
+          <w:sz w:val="14"/>
+          <w:szCs w:val="14"/>
+        </w:rPr>
+        <w:t>mo</w:t>
+      </w:r>
+      <w:proofErr w:type="spellEnd"/>
+      <w:r>
+        <w:rPr>
+          <w:rFonts w:ascii="MS Reference Sans Serif" w:hAnsi="MS Reference Sans Serif"/>
+          <w:sz w:val="14"/>
+          <w:szCs w:val="14"/>
+        </w:rPr>
+        <w:t>)</w:t>
       </w:r>
     </w:p>
     <w:p>
@@ -1888,7 +2292,23 @@
           <w:sz w:val="14"/>
           <w:szCs w:val="14"/>
         </w:rPr>
-        <w:t>from AngularJS to Angular 8 and moved to AWS</w:t>
+        <w:t xml:space="preserve">from AngularJS to Angular </w:t>
+      </w:r>
+      <w:r>
+        <w:rPr>
+          <w:rFonts w:ascii="MS Reference Sans Serif" w:hAnsi="MS Reference Sans Serif"/>
+          <w:sz w:val="14"/>
+          <w:szCs w:val="14"/>
+        </w:rPr>
+        <w:t>9</w:t>
+      </w:r>
+      <w:r>
+        <w:rPr>
+          <w:rFonts w:ascii="MS Reference Sans Serif" w:hAnsi="MS Reference Sans Serif"/>
+          <w:sz w:val="14"/>
+          <w:szCs w:val="14"/>
+        </w:rPr>
+        <w:t xml:space="preserve"> and moved to AWS</w:t>
       </w:r>
       <w:r>
         <w:rPr>
@@ -1904,7 +2324,25 @@
           <w:sz w:val="14"/>
           <w:szCs w:val="14"/>
         </w:rPr>
-        <w:t>(3 mo)</w:t>
+        <w:t xml:space="preserve">(3 </w:t>
+      </w:r>
+      <w:proofErr w:type="spellStart"/>
+      <w:r>
+        <w:rPr>
+          <w:rFonts w:ascii="MS Reference Sans Serif" w:hAnsi="MS Reference Sans Serif"/>
+          <w:sz w:val="14"/>
+          <w:szCs w:val="14"/>
+        </w:rPr>
+        <w:t>mo</w:t>
+      </w:r>
+      <w:proofErr w:type="spellEnd"/>
+      <w:r>
+        <w:rPr>
+          <w:rFonts w:ascii="MS Reference Sans Serif" w:hAnsi="MS Reference Sans Serif"/>
+          <w:sz w:val="14"/>
+          <w:szCs w:val="14"/>
+        </w:rPr>
+        <w:t>)</w:t>
       </w:r>
     </w:p>
     <w:p>
@@ -1925,7 +2363,63 @@
           <w:sz w:val="14"/>
           <w:szCs w:val="14"/>
         </w:rPr>
-        <w:t xml:space="preserve">Owner/developer of intranet website </w:t>
+        <w:t>Owner/developer</w:t>
+      </w:r>
+      <w:r>
+        <w:rPr>
+          <w:rFonts w:ascii="MS Reference Sans Serif" w:hAnsi="MS Reference Sans Serif"/>
+          <w:sz w:val="8"/>
+          <w:szCs w:val="8"/>
+        </w:rPr>
+        <w:t xml:space="preserve"> </w:t>
+      </w:r>
+      <w:r>
+        <w:rPr>
+          <w:rFonts w:ascii="MS Reference Sans Serif" w:hAnsi="MS Reference Sans Serif"/>
+          <w:sz w:val="14"/>
+          <w:szCs w:val="14"/>
+        </w:rPr>
+        <w:t>of</w:t>
+      </w:r>
+      <w:r>
+        <w:rPr>
+          <w:rFonts w:ascii="MS Reference Sans Serif" w:hAnsi="MS Reference Sans Serif"/>
+          <w:sz w:val="8"/>
+          <w:szCs w:val="8"/>
+        </w:rPr>
+        <w:t xml:space="preserve"> </w:t>
+      </w:r>
+      <w:r>
+        <w:rPr>
+          <w:rFonts w:ascii="MS Reference Sans Serif" w:hAnsi="MS Reference Sans Serif"/>
+          <w:sz w:val="14"/>
+          <w:szCs w:val="14"/>
+        </w:rPr>
+        <w:t>intranet</w:t>
+      </w:r>
+      <w:r>
+        <w:rPr>
+          <w:rFonts w:ascii="MS Reference Sans Serif" w:hAnsi="MS Reference Sans Serif"/>
+          <w:sz w:val="8"/>
+          <w:szCs w:val="8"/>
+        </w:rPr>
+        <w:t xml:space="preserve"> </w:t>
+      </w:r>
+      <w:r>
+        <w:rPr>
+          <w:rFonts w:ascii="MS Reference Sans Serif" w:hAnsi="MS Reference Sans Serif"/>
+          <w:sz w:val="14"/>
+          <w:szCs w:val="14"/>
+        </w:rPr>
+        <w:t>website</w:t>
+      </w:r>
+      <w:r>
+        <w:rPr>
+          <w:rFonts w:ascii="MS Reference Sans Serif" w:hAnsi="MS Reference Sans Serif"/>
+          <w:sz w:val="8"/>
+          <w:szCs w:val="8"/>
+        </w:rPr>
+        <w:t xml:space="preserve"> </w:t>
       </w:r>
       <w:r>
         <w:rPr>
@@ -1934,6 +2428,38 @@
           <w:szCs w:val="14"/>
         </w:rPr>
         <w:t>(</w:t>
+      </w:r>
+      <w:r>
+        <w:rPr>
+          <w:rFonts w:ascii="MS Reference Sans Serif" w:hAnsi="MS Reference Sans Serif"/>
+          <w:sz w:val="14"/>
+          <w:szCs w:val="14"/>
+        </w:rPr>
+        <w:t>internal</w:t>
+      </w:r>
+      <w:r>
+        <w:rPr>
+          <w:rFonts w:ascii="MS Reference Sans Serif" w:hAnsi="MS Reference Sans Serif"/>
+          <w:sz w:val="14"/>
+          <w:szCs w:val="14"/>
+        </w:rPr>
+        <w:t>)</w:t>
+      </w:r>
+      <w:r>
+        <w:rPr>
+          <w:rFonts w:ascii="MS Reference Sans Serif" w:hAnsi="MS Reference Sans Serif"/>
+          <w:sz w:val="8"/>
+          <w:szCs w:val="8"/>
+        </w:rPr>
+        <w:t xml:space="preserve"> </w:t>
+      </w:r>
+      <w:r>
+        <w:rPr>
+          <w:rFonts w:ascii="MS Reference Sans Serif" w:hAnsi="MS Reference Sans Serif"/>
+          <w:sz w:val="14"/>
+          <w:szCs w:val="14"/>
+        </w:rPr>
+        <w:t>for</w:t>
       </w:r>
       <w:r>
         <w:rPr>
@@ -1941,15 +2467,15 @@
           <w:sz w:val="12"/>
           <w:szCs w:val="12"/>
         </w:rPr>
-        <w:t>internal</w:t>
-      </w:r>
-      <w:r>
-        <w:rPr>
-          <w:rFonts w:ascii="MS Reference Sans Serif" w:hAnsi="MS Reference Sans Serif"/>
-          <w:sz w:val="14"/>
-          <w:szCs w:val="14"/>
-        </w:rPr>
-        <w:t>)</w:t>
+        <w:t xml:space="preserve"> </w:t>
+      </w:r>
+      <w:r>
+        <w:rPr>
+          <w:rFonts w:ascii="MS Reference Sans Serif" w:hAnsi="MS Reference Sans Serif"/>
+          <w:sz w:val="14"/>
+          <w:szCs w:val="14"/>
+        </w:rPr>
+        <w:t>HP</w:t>
       </w:r>
       <w:r>
         <w:rPr>
@@ -1965,7 +2491,7 @@
           <w:sz w:val="14"/>
           <w:szCs w:val="14"/>
         </w:rPr>
-        <w:t>for</w:t>
+        <w:t>Storage</w:t>
       </w:r>
       <w:r>
         <w:rPr>
@@ -1981,7 +2507,7 @@
           <w:sz w:val="14"/>
           <w:szCs w:val="14"/>
         </w:rPr>
-        <w:t>HP</w:t>
+        <w:t>Systems</w:t>
       </w:r>
       <w:r>
         <w:rPr>
@@ -1997,7 +2523,7 @@
           <w:sz w:val="14"/>
           <w:szCs w:val="14"/>
         </w:rPr>
-        <w:t>Storage</w:t>
+        <w:t>Division</w:t>
       </w:r>
       <w:r>
         <w:rPr>
@@ -2013,39 +2539,41 @@
           <w:sz w:val="14"/>
           <w:szCs w:val="14"/>
         </w:rPr>
-        <w:t>Systems</w:t>
-      </w:r>
-      <w:r>
-        <w:rPr>
-          <w:rFonts w:ascii="MS Reference Sans Serif" w:hAnsi="MS Reference Sans Serif"/>
-          <w:sz w:val="12"/>
-          <w:szCs w:val="12"/>
+        <w:t>New Product part</w:t>
+      </w:r>
+      <w:r>
+        <w:rPr>
+          <w:rFonts w:ascii="MS Reference Sans Serif" w:hAnsi="MS Reference Sans Serif"/>
+          <w:sz w:val="14"/>
+          <w:szCs w:val="14"/>
+        </w:rPr>
+        <w:t xml:space="preserve"> data (1</w:t>
+      </w:r>
+      <w:r>
+        <w:rPr>
+          <w:rFonts w:ascii="MS Reference Sans Serif" w:hAnsi="MS Reference Sans Serif"/>
+          <w:sz w:val="8"/>
+          <w:szCs w:val="8"/>
         </w:rPr>
         <w:t xml:space="preserve"> </w:t>
       </w:r>
-      <w:r>
-        <w:rPr>
-          <w:rFonts w:ascii="MS Reference Sans Serif" w:hAnsi="MS Reference Sans Serif"/>
-          <w:sz w:val="14"/>
-          <w:szCs w:val="14"/>
-        </w:rPr>
-        <w:t>Division</w:t>
-      </w:r>
-      <w:r>
-        <w:rPr>
-          <w:rFonts w:ascii="MS Reference Sans Serif" w:hAnsi="MS Reference Sans Serif"/>
-          <w:sz w:val="12"/>
-          <w:szCs w:val="12"/>
-        </w:rPr>
-        <w:t xml:space="preserve"> </w:t>
-      </w:r>
-      <w:r>
-        <w:rPr>
-          <w:rFonts w:ascii="MS Reference Sans Serif" w:hAnsi="MS Reference Sans Serif"/>
-          <w:sz w:val="14"/>
-          <w:szCs w:val="14"/>
-        </w:rPr>
-        <w:t>part qualification data (1 yr)</w:t>
+      <w:proofErr w:type="spellStart"/>
+      <w:r>
+        <w:rPr>
+          <w:rFonts w:ascii="MS Reference Sans Serif" w:hAnsi="MS Reference Sans Serif"/>
+          <w:sz w:val="14"/>
+          <w:szCs w:val="14"/>
+        </w:rPr>
+        <w:t>yr</w:t>
+      </w:r>
+      <w:proofErr w:type="spellEnd"/>
+      <w:r>
+        <w:rPr>
+          <w:rFonts w:ascii="MS Reference Sans Serif" w:hAnsi="MS Reference Sans Serif"/>
+          <w:sz w:val="14"/>
+          <w:szCs w:val="14"/>
+        </w:rPr>
+        <w:t>)</w:t>
       </w:r>
     </w:p>
     <w:p>
@@ -2066,7 +2594,15 @@
           <w:sz w:val="14"/>
           <w:szCs w:val="14"/>
         </w:rPr>
-        <w:t>Training</w:t>
+        <w:t>Recent t</w:t>
+      </w:r>
+      <w:r>
+        <w:rPr>
+          <w:rFonts w:ascii="MS Reference Sans Serif" w:hAnsi="MS Reference Sans Serif"/>
+          <w:sz w:val="14"/>
+          <w:szCs w:val="14"/>
+        </w:rPr>
+        <w:t>raining</w:t>
       </w:r>
       <w:r>
         <w:rPr>
@@ -2082,23 +2618,31 @@
           <w:sz w:val="14"/>
           <w:szCs w:val="14"/>
         </w:rPr>
-        <w:t xml:space="preserve">: AWS, </w:t>
-      </w:r>
-      <w:r>
-        <w:rPr>
-          <w:rFonts w:ascii="MS Reference Sans Serif" w:hAnsi="MS Reference Sans Serif"/>
-          <w:sz w:val="14"/>
-          <w:szCs w:val="14"/>
-        </w:rPr>
-        <w:t xml:space="preserve">C# </w:t>
-      </w:r>
-      <w:r>
-        <w:rPr>
-          <w:rFonts w:ascii="MS Reference Sans Serif" w:hAnsi="MS Reference Sans Serif"/>
-          <w:sz w:val="14"/>
-          <w:szCs w:val="14"/>
-        </w:rPr>
-        <w:t>.NET Core MVC, Angular 8</w:t>
+        <w:t>: AWS, .NET Core</w:t>
+      </w:r>
+      <w:r>
+        <w:rPr>
+          <w:rFonts w:ascii="MS Reference Sans Serif" w:hAnsi="MS Reference Sans Serif"/>
+          <w:sz w:val="14"/>
+          <w:szCs w:val="14"/>
+        </w:rPr>
+        <w:t>/</w:t>
+      </w:r>
+      <w:r>
+        <w:rPr>
+          <w:rFonts w:ascii="MS Reference Sans Serif" w:hAnsi="MS Reference Sans Serif"/>
+          <w:sz w:val="14"/>
+          <w:szCs w:val="14"/>
+        </w:rPr>
+        <w:t xml:space="preserve">MVC, Angular </w:t>
+      </w:r>
+      <w:r>
+        <w:rPr>
+          <w:rFonts w:ascii="MS Reference Sans Serif" w:hAnsi="MS Reference Sans Serif"/>
+          <w:sz w:val="14"/>
+          <w:szCs w:val="14"/>
+        </w:rPr>
+        <w:t>9</w:t>
       </w:r>
       <w:r>
         <w:rPr>
@@ -2114,15 +2658,49 @@
           <w:sz w:val="14"/>
           <w:szCs w:val="14"/>
         </w:rPr>
-        <w:t>, JavaScript, NodeJS, and RESTful API</w:t>
-      </w:r>
-      <w:r>
-        <w:rPr>
-          <w:rFonts w:ascii="MS Reference Sans Serif" w:hAnsi="MS Reference Sans Serif"/>
-          <w:sz w:val="14"/>
-          <w:szCs w:val="14"/>
-        </w:rPr>
-        <w:t xml:space="preserve"> (1 yr)</w:t>
+        <w:t>, JavaScript, NodeJS, RESTful API</w:t>
+      </w:r>
+      <w:r>
+        <w:rPr>
+          <w:rFonts w:ascii="MS Reference Sans Serif" w:hAnsi="MS Reference Sans Serif"/>
+          <w:sz w:val="14"/>
+          <w:szCs w:val="14"/>
+        </w:rPr>
+        <w:t xml:space="preserve"> (1</w:t>
+      </w:r>
+      <w:r>
+        <w:rPr>
+          <w:rFonts w:ascii="MS Reference Sans Serif" w:hAnsi="MS Reference Sans Serif"/>
+          <w:sz w:val="14"/>
+          <w:szCs w:val="14"/>
+        </w:rPr>
+        <w:t>.5</w:t>
+      </w:r>
+      <w:r>
+        <w:rPr>
+          <w:rFonts w:ascii="MS Reference Sans Serif" w:hAnsi="MS Reference Sans Serif"/>
+          <w:sz w:val="14"/>
+          <w:szCs w:val="14"/>
+        </w:rPr>
+        <w:t xml:space="preserve"> </w:t>
+      </w:r>
+      <w:proofErr w:type="spellStart"/>
+      <w:r>
+        <w:rPr>
+          <w:rFonts w:ascii="MS Reference Sans Serif" w:hAnsi="MS Reference Sans Serif"/>
+          <w:sz w:val="14"/>
+          <w:szCs w:val="14"/>
+        </w:rPr>
+        <w:t>yr</w:t>
+      </w:r>
+      <w:proofErr w:type="spellEnd"/>
+      <w:r>
+        <w:rPr>
+          <w:rFonts w:ascii="MS Reference Sans Serif" w:hAnsi="MS Reference Sans Serif"/>
+          <w:sz w:val="14"/>
+          <w:szCs w:val="14"/>
+        </w:rPr>
+        <w:t>)</w:t>
       </w:r>
     </w:p>
     <w:p>
@@ -2336,6 +2914,14 @@
           <w:szCs w:val="14"/>
         </w:rPr>
         <w:t xml:space="preserve">nterprise level </w:t>
+      </w:r>
+      <w:r>
+        <w:rPr>
+          <w:rFonts w:ascii="MS Reference Sans Serif" w:hAnsi="MS Reference Sans Serif"/>
+          <w:sz w:val="14"/>
+          <w:szCs w:val="14"/>
+        </w:rPr>
+        <w:t xml:space="preserve">public facing </w:t>
       </w:r>
       <w:r>
         <w:rPr>
@@ -2492,6 +3078,70 @@
         </w:rPr>
         <w:t>members</w:t>
       </w:r>
+      <w:r>
+        <w:rPr>
+          <w:rFonts w:ascii="MS Reference Sans Serif" w:hAnsi="MS Reference Sans Serif"/>
+          <w:sz w:val="14"/>
+          <w:szCs w:val="14"/>
+        </w:rPr>
+        <w:t xml:space="preserve"> involving p</w:t>
+      </w:r>
+      <w:r>
+        <w:rPr>
+          <w:rFonts w:ascii="MS Reference Sans Serif" w:hAnsi="MS Reference Sans Serif"/>
+          <w:sz w:val="14"/>
+          <w:szCs w:val="14"/>
+        </w:rPr>
+        <w:t>a</w:t>
+      </w:r>
+      <w:r>
+        <w:rPr>
+          <w:rFonts w:ascii="MS Reference Sans Serif" w:hAnsi="MS Reference Sans Serif"/>
+          <w:sz w:val="14"/>
+          <w:szCs w:val="14"/>
+        </w:rPr>
+        <w:t>yment processing</w:t>
+      </w:r>
+      <w:r>
+        <w:rPr>
+          <w:rFonts w:ascii="MS Reference Sans Serif" w:hAnsi="MS Reference Sans Serif"/>
+          <w:sz w:val="14"/>
+          <w:szCs w:val="14"/>
+        </w:rPr>
+        <w:t xml:space="preserve"> </w:t>
+      </w:r>
+      <w:r>
+        <w:rPr>
+          <w:rFonts w:ascii="MS Reference Sans Serif" w:hAnsi="MS Reference Sans Serif"/>
+          <w:sz w:val="14"/>
+          <w:szCs w:val="14"/>
+        </w:rPr>
+        <w:t>to</w:t>
+      </w:r>
+      <w:r>
+        <w:rPr>
+          <w:rFonts w:ascii="MS Reference Sans Serif" w:hAnsi="MS Reference Sans Serif"/>
+          <w:sz w:val="14"/>
+          <w:szCs w:val="14"/>
+        </w:rPr>
+        <w:t xml:space="preserve"> handl</w:t>
+      </w:r>
+      <w:r>
+        <w:rPr>
+          <w:rFonts w:ascii="MS Reference Sans Serif" w:hAnsi="MS Reference Sans Serif"/>
+          <w:sz w:val="14"/>
+          <w:szCs w:val="14"/>
+        </w:rPr>
+        <w:t>e</w:t>
+      </w:r>
+      <w:r>
+        <w:rPr>
+          <w:rFonts w:ascii="MS Reference Sans Serif" w:hAnsi="MS Reference Sans Serif"/>
+          <w:sz w:val="14"/>
+          <w:szCs w:val="14"/>
+        </w:rPr>
+        <w:t xml:space="preserve"> charitable donations</w:t>
+      </w:r>
     </w:p>
     <w:p>
       <w:pPr>
@@ -2511,24 +3161,18 @@
           <w:sz w:val="14"/>
           <w:szCs w:val="14"/>
         </w:rPr>
-        <w:t>P</w:t>
-      </w:r>
-      <w:r>
-        <w:rPr>
-          <w:rFonts w:ascii="MS Reference Sans Serif" w:hAnsi="MS Reference Sans Serif"/>
-          <w:sz w:val="14"/>
-          <w:szCs w:val="14"/>
-        </w:rPr>
-        <w:t>a</w:t>
-      </w:r>
-      <w:r>
-        <w:rPr>
-          <w:rFonts w:ascii="MS Reference Sans Serif" w:hAnsi="MS Reference Sans Serif"/>
-          <w:sz w:val="14"/>
-          <w:szCs w:val="14"/>
-        </w:rPr>
-        <w:t>yment processing</w:t>
-      </w:r>
+        <w:t xml:space="preserve">Angular 6 UI enhancement/fix plus NodeJS backend API enhancement/fix, involving migrating for database changes, </w:t>
+      </w:r>
+      <w:proofErr w:type="spellStart"/>
+      <w:r>
+        <w:rPr>
+          <w:rFonts w:ascii="MS Reference Sans Serif" w:hAnsi="MS Reference Sans Serif"/>
+          <w:sz w:val="14"/>
+          <w:szCs w:val="14"/>
+        </w:rPr>
+        <w:t>RxJS</w:t>
+      </w:r>
+      <w:proofErr w:type="spellEnd"/>
       <w:r>
         <w:rPr>
           <w:rFonts w:ascii="MS Reference Sans Serif" w:hAnsi="MS Reference Sans Serif"/>
@@ -2543,39 +3187,63 @@
           <w:sz w:val="14"/>
           <w:szCs w:val="14"/>
         </w:rPr>
-        <w:t xml:space="preserve">(full stack </w:t>
-      </w:r>
-      <w:r>
-        <w:rPr>
-          <w:rFonts w:ascii="MS Reference Sans Serif" w:hAnsi="MS Reference Sans Serif"/>
-          <w:sz w:val="14"/>
-          <w:szCs w:val="14"/>
-        </w:rPr>
-        <w:t>Angular</w:t>
-      </w:r>
-      <w:r>
-        <w:rPr>
-          <w:rFonts w:ascii="MS Reference Sans Serif" w:hAnsi="MS Reference Sans Serif"/>
-          <w:sz w:val="14"/>
-          <w:szCs w:val="14"/>
-        </w:rPr>
-        <w:t>/</w:t>
-      </w:r>
-      <w:r>
-        <w:rPr>
-          <w:rFonts w:ascii="MS Reference Sans Serif" w:hAnsi="MS Reference Sans Serif"/>
-          <w:sz w:val="14"/>
-          <w:szCs w:val="14"/>
-        </w:rPr>
-        <w:t>Node</w:t>
-      </w:r>
-      <w:r>
-        <w:rPr>
-          <w:rFonts w:ascii="MS Reference Sans Serif" w:hAnsi="MS Reference Sans Serif"/>
-          <w:sz w:val="14"/>
-          <w:szCs w:val="14"/>
-        </w:rPr>
-        <w:t>/SQL Server) handling charitable donations (hosted on AWS)</w:t>
+        <w:t>observables to pass data through services,</w:t>
+      </w:r>
+      <w:r>
+        <w:rPr>
+          <w:rFonts w:ascii="MS Reference Sans Serif" w:hAnsi="MS Reference Sans Serif"/>
+          <w:sz w:val="14"/>
+          <w:szCs w:val="14"/>
+        </w:rPr>
+        <w:t xml:space="preserve"> </w:t>
+      </w:r>
+      <w:r>
+        <w:rPr>
+          <w:rFonts w:ascii="MS Reference Sans Serif" w:hAnsi="MS Reference Sans Serif"/>
+          <w:sz w:val="14"/>
+          <w:szCs w:val="14"/>
+        </w:rPr>
+        <w:t xml:space="preserve">Bootstrap and </w:t>
+      </w:r>
+      <w:r>
+        <w:rPr>
+          <w:rFonts w:ascii="MS Reference Sans Serif" w:hAnsi="MS Reference Sans Serif"/>
+          <w:sz w:val="14"/>
+          <w:szCs w:val="14"/>
+        </w:rPr>
+        <w:t xml:space="preserve">other </w:t>
+      </w:r>
+      <w:r>
+        <w:rPr>
+          <w:rFonts w:ascii="MS Reference Sans Serif" w:hAnsi="MS Reference Sans Serif"/>
+          <w:sz w:val="14"/>
+          <w:szCs w:val="14"/>
+        </w:rPr>
+        <w:t>libraries</w:t>
+      </w:r>
+      <w:r>
+        <w:rPr>
+          <w:rFonts w:ascii="MS Reference Sans Serif" w:hAnsi="MS Reference Sans Serif"/>
+          <w:sz w:val="14"/>
+          <w:szCs w:val="14"/>
+        </w:rPr>
+        <w:t xml:space="preserve"> such as Moment for enhanced coding</w:t>
+      </w:r>
+      <w:r>
+        <w:rPr>
+          <w:rFonts w:ascii="MS Reference Sans Serif" w:hAnsi="MS Reference Sans Serif"/>
+          <w:sz w:val="14"/>
+          <w:szCs w:val="14"/>
+        </w:rPr>
+        <w:t>, all hosted on AWS</w:t>
+      </w:r>
+      <w:r>
+        <w:rPr>
+          <w:rFonts w:ascii="MS Reference Sans Serif" w:hAnsi="MS Reference Sans Serif"/>
+          <w:sz w:val="14"/>
+          <w:szCs w:val="14"/>
+        </w:rPr>
+        <w:t xml:space="preserve"> and automated by Jenkins</w:t>
       </w:r>
     </w:p>
     <w:p>
@@ -2636,128 +3304,31 @@
           <w:sz w:val="14"/>
           <w:szCs w:val="14"/>
         </w:rPr>
-        <w:t xml:space="preserve"> (enhancements and bug fixes)</w:t>
-      </w:r>
-    </w:p>
-    <w:p>
-      <w:pPr>
-        <w:rPr>
-          <w:rFonts w:ascii="MS Reference Sans Serif" w:hAnsi="MS Reference Sans Serif"/>
-          <w:b/>
-          <w:sz w:val="20"/>
-          <w:szCs w:val="20"/>
-        </w:rPr>
-      </w:pPr>
-      <w:r>
-        <w:rPr>
-          <w:rFonts w:ascii="MS Reference Sans Serif" w:hAnsi="MS Reference Sans Serif"/>
-          <w:b/>
-          <w:sz w:val="20"/>
-          <w:szCs w:val="20"/>
-        </w:rPr>
-        <w:t>RateLinx</w:t>
-      </w:r>
-      <w:r>
-        <w:rPr>
-          <w:rFonts w:ascii="MS Reference Sans Serif" w:hAnsi="MS Reference Sans Serif"/>
-          <w:b/>
-          <w:sz w:val="20"/>
-          <w:szCs w:val="20"/>
-        </w:rPr>
-        <w:tab/>
-      </w:r>
-      <w:r>
-        <w:rPr>
-          <w:rFonts w:ascii="MS Reference Sans Serif" w:hAnsi="MS Reference Sans Serif"/>
-          <w:b/>
-          <w:sz w:val="20"/>
-          <w:szCs w:val="20"/>
-        </w:rPr>
-        <w:tab/>
-      </w:r>
-      <w:r>
-        <w:rPr>
-          <w:rFonts w:ascii="MS Reference Sans Serif" w:hAnsi="MS Reference Sans Serif"/>
-          <w:b/>
-          <w:sz w:val="20"/>
-          <w:szCs w:val="20"/>
-        </w:rPr>
-        <w:tab/>
-      </w:r>
-      <w:r>
-        <w:rPr>
-          <w:rFonts w:ascii="MS Reference Sans Serif" w:hAnsi="MS Reference Sans Serif"/>
-          <w:b/>
-          <w:sz w:val="20"/>
-          <w:szCs w:val="20"/>
-        </w:rPr>
-        <w:tab/>
-      </w:r>
-      <w:r>
-        <w:rPr>
-          <w:rFonts w:ascii="MS Reference Sans Serif" w:hAnsi="MS Reference Sans Serif"/>
-          <w:b/>
-          <w:sz w:val="20"/>
-          <w:szCs w:val="20"/>
-        </w:rPr>
-        <w:tab/>
-      </w:r>
-      <w:r>
-        <w:rPr>
-          <w:rFonts w:ascii="MS Reference Sans Serif" w:hAnsi="MS Reference Sans Serif"/>
-          <w:b/>
-          <w:sz w:val="20"/>
-          <w:szCs w:val="20"/>
-        </w:rPr>
-        <w:tab/>
-        <w:t xml:space="preserve">        </w:t>
-      </w:r>
-      <w:r>
-        <w:rPr>
-          <w:rFonts w:ascii="MS Reference Sans Serif" w:hAnsi="MS Reference Sans Serif"/>
-          <w:b/>
-          <w:sz w:val="20"/>
-          <w:szCs w:val="20"/>
-        </w:rPr>
-        <w:tab/>
-        <w:t xml:space="preserve">        </w:t>
-      </w:r>
-      <w:r>
-        <w:rPr>
-          <w:rFonts w:ascii="MS Reference Sans Serif" w:hAnsi="MS Reference Sans Serif"/>
-          <w:b/>
-          <w:sz w:val="20"/>
-          <w:szCs w:val="20"/>
-        </w:rPr>
-        <w:t xml:space="preserve">April 2017 – </w:t>
-      </w:r>
-      <w:r>
-        <w:rPr>
-          <w:rFonts w:ascii="MS Reference Sans Serif" w:hAnsi="MS Reference Sans Serif"/>
-          <w:b/>
-          <w:sz w:val="20"/>
-          <w:szCs w:val="20"/>
-        </w:rPr>
-        <w:t>Nov 2017</w:t>
-      </w:r>
-    </w:p>
-    <w:p>
-      <w:pPr>
-        <w:rPr>
-          <w:rFonts w:ascii="MS Reference Sans Serif" w:hAnsi="MS Reference Sans Serif"/>
-          <w:b/>
-          <w:sz w:val="18"/>
-          <w:szCs w:val="18"/>
-        </w:rPr>
-      </w:pPr>
-      <w:r>
-        <w:rPr>
-          <w:rFonts w:ascii="MS Reference Sans Serif" w:hAnsi="MS Reference Sans Serif"/>
-          <w:b/>
-          <w:sz w:val="18"/>
-          <w:szCs w:val="18"/>
-        </w:rPr>
-        <w:t>Software Engineer</w:t>
+        <w:t xml:space="preserve"> </w:t>
+      </w:r>
+      <w:r>
+        <w:rPr>
+          <w:rFonts w:ascii="MS Reference Sans Serif" w:hAnsi="MS Reference Sans Serif"/>
+          <w:sz w:val="14"/>
+          <w:szCs w:val="14"/>
+        </w:rPr>
+        <w:t xml:space="preserve">that was stable but needed occasional </w:t>
+      </w:r>
+      <w:r>
+        <w:rPr>
+          <w:rFonts w:ascii="MS Reference Sans Serif" w:hAnsi="MS Reference Sans Serif"/>
+          <w:sz w:val="14"/>
+          <w:szCs w:val="14"/>
+        </w:rPr>
+        <w:t>enhancements and bug fixes</w:t>
+      </w:r>
+      <w:r>
+        <w:rPr>
+          <w:rFonts w:ascii="MS Reference Sans Serif" w:hAnsi="MS Reference Sans Serif"/>
+          <w:sz w:val="14"/>
+          <w:szCs w:val="14"/>
+        </w:rPr>
+        <w:t xml:space="preserve"> and system re-start, mainly to keep the heartbeat alive so data was current</w:t>
       </w:r>
     </w:p>
     <w:p>
@@ -2778,183 +3349,15 @@
           <w:sz w:val="14"/>
           <w:szCs w:val="14"/>
         </w:rPr>
-        <w:t>C#</w:t>
-      </w:r>
-      <w:r>
-        <w:rPr>
-          <w:rFonts w:ascii="MS Reference Sans Serif" w:hAnsi="MS Reference Sans Serif"/>
-          <w:sz w:val="14"/>
-          <w:szCs w:val="14"/>
-        </w:rPr>
-        <w:t xml:space="preserve"> .NET</w:t>
-      </w:r>
-      <w:r>
-        <w:rPr>
-          <w:rFonts w:ascii="MS Reference Sans Serif" w:hAnsi="MS Reference Sans Serif"/>
-          <w:sz w:val="14"/>
-          <w:szCs w:val="14"/>
-        </w:rPr>
-        <w:t xml:space="preserve"> </w:t>
-      </w:r>
-      <w:r>
-        <w:rPr>
-          <w:rFonts w:ascii="MS Reference Sans Serif" w:hAnsi="MS Reference Sans Serif"/>
-          <w:sz w:val="14"/>
-          <w:szCs w:val="14"/>
-        </w:rPr>
-        <w:t xml:space="preserve">enterprise level </w:t>
-      </w:r>
-      <w:r>
-        <w:rPr>
-          <w:rFonts w:ascii="MS Reference Sans Serif" w:hAnsi="MS Reference Sans Serif"/>
-          <w:sz w:val="14"/>
-          <w:szCs w:val="14"/>
-        </w:rPr>
-        <w:t xml:space="preserve">app </w:t>
-      </w:r>
-      <w:r>
-        <w:rPr>
-          <w:rFonts w:ascii="MS Reference Sans Serif" w:hAnsi="MS Reference Sans Serif"/>
-          <w:sz w:val="14"/>
-          <w:szCs w:val="14"/>
-        </w:rPr>
-        <w:t xml:space="preserve">development and custom </w:t>
-      </w:r>
-      <w:r>
-        <w:rPr>
-          <w:rFonts w:ascii="MS Reference Sans Serif" w:hAnsi="MS Reference Sans Serif"/>
-          <w:sz w:val="14"/>
-          <w:szCs w:val="14"/>
-        </w:rPr>
-        <w:t xml:space="preserve">integration </w:t>
-      </w:r>
-      <w:r>
-        <w:rPr>
-          <w:rFonts w:ascii="MS Reference Sans Serif" w:hAnsi="MS Reference Sans Serif"/>
-          <w:sz w:val="14"/>
-          <w:szCs w:val="14"/>
-        </w:rPr>
-        <w:t xml:space="preserve">of desktop app </w:t>
-      </w:r>
-      <w:r>
-        <w:rPr>
-          <w:rFonts w:ascii="MS Reference Sans Serif" w:hAnsi="MS Reference Sans Serif"/>
-          <w:sz w:val="14"/>
-          <w:szCs w:val="14"/>
-        </w:rPr>
-        <w:t>plus</w:t>
-      </w:r>
-      <w:r>
-        <w:rPr>
-          <w:rFonts w:ascii="MS Reference Sans Serif" w:hAnsi="MS Reference Sans Serif"/>
-          <w:sz w:val="14"/>
-          <w:szCs w:val="14"/>
-        </w:rPr>
-        <w:t xml:space="preserve"> </w:t>
-      </w:r>
-      <w:r>
-        <w:rPr>
-          <w:rFonts w:ascii="MS Reference Sans Serif" w:hAnsi="MS Reference Sans Serif"/>
-          <w:sz w:val="14"/>
-          <w:szCs w:val="14"/>
-        </w:rPr>
-        <w:t>RateLinx’s</w:t>
-      </w:r>
-      <w:r>
-        <w:rPr>
-          <w:rFonts w:ascii="MS Reference Sans Serif" w:hAnsi="MS Reference Sans Serif"/>
-          <w:sz w:val="14"/>
-          <w:szCs w:val="14"/>
-        </w:rPr>
-        <w:t xml:space="preserve"> shipping cost rating </w:t>
-      </w:r>
-      <w:r>
-        <w:rPr>
-          <w:rFonts w:ascii="MS Reference Sans Serif" w:hAnsi="MS Reference Sans Serif"/>
-          <w:sz w:val="14"/>
-          <w:szCs w:val="14"/>
-        </w:rPr>
-        <w:t xml:space="preserve">and invoice processing </w:t>
-      </w:r>
-      <w:r>
-        <w:rPr>
-          <w:rFonts w:ascii="MS Reference Sans Serif" w:hAnsi="MS Reference Sans Serif"/>
-          <w:sz w:val="14"/>
-          <w:szCs w:val="14"/>
-        </w:rPr>
-        <w:t>engine</w:t>
-      </w:r>
-      <w:r>
-        <w:rPr>
-          <w:rFonts w:ascii="MS Reference Sans Serif" w:hAnsi="MS Reference Sans Serif"/>
-          <w:sz w:val="14"/>
-          <w:szCs w:val="14"/>
-        </w:rPr>
-        <w:t xml:space="preserve"> (</w:t>
-      </w:r>
-      <w:r>
-        <w:rPr>
-          <w:rFonts w:ascii="MS Reference Sans Serif" w:hAnsi="MS Reference Sans Serif"/>
-          <w:sz w:val="14"/>
-          <w:szCs w:val="14"/>
-        </w:rPr>
-        <w:t>enhancements</w:t>
-      </w:r>
-      <w:r>
-        <w:rPr>
-          <w:rFonts w:ascii="MS Reference Sans Serif" w:hAnsi="MS Reference Sans Serif"/>
-          <w:sz w:val="14"/>
-          <w:szCs w:val="14"/>
-        </w:rPr>
-        <w:t>/</w:t>
-      </w:r>
-      <w:r>
-        <w:rPr>
-          <w:rFonts w:ascii="MS Reference Sans Serif" w:hAnsi="MS Reference Sans Serif"/>
-          <w:sz w:val="14"/>
-          <w:szCs w:val="14"/>
-        </w:rPr>
-        <w:t>troubleshoot</w:t>
-      </w:r>
-      <w:r>
-        <w:rPr>
-          <w:rFonts w:ascii="MS Reference Sans Serif" w:hAnsi="MS Reference Sans Serif"/>
-          <w:sz w:val="14"/>
-          <w:szCs w:val="14"/>
-        </w:rPr>
-        <w:t>ing</w:t>
-      </w:r>
-      <w:r>
-        <w:rPr>
-          <w:rFonts w:ascii="MS Reference Sans Serif" w:hAnsi="MS Reference Sans Serif"/>
-          <w:sz w:val="14"/>
-          <w:szCs w:val="14"/>
-        </w:rPr>
-        <w:t>/performance/</w:t>
-      </w:r>
-      <w:r>
-        <w:rPr>
-          <w:rFonts w:ascii="MS Reference Sans Serif" w:hAnsi="MS Reference Sans Serif"/>
-          <w:sz w:val="14"/>
-          <w:szCs w:val="14"/>
-        </w:rPr>
-        <w:t xml:space="preserve">bug </w:t>
-      </w:r>
-      <w:r>
-        <w:rPr>
-          <w:rFonts w:ascii="MS Reference Sans Serif" w:hAnsi="MS Reference Sans Serif"/>
-          <w:sz w:val="14"/>
-          <w:szCs w:val="14"/>
-        </w:rPr>
-        <w:t>fixes</w:t>
-      </w:r>
-      <w:r>
-        <w:rPr>
-          <w:rFonts w:ascii="MS Reference Sans Serif" w:hAnsi="MS Reference Sans Serif"/>
-          <w:sz w:val="14"/>
-          <w:szCs w:val="14"/>
-        </w:rPr>
-        <w:t>)</w:t>
+        <w:t>Deployment to AWS test server so QA could do their work before release</w:t>
+      </w:r>
+      <w:r>
+        <w:rPr>
+          <w:rFonts w:ascii="MS Reference Sans Serif" w:hAnsi="MS Reference Sans Serif"/>
+          <w:sz w:val="14"/>
+          <w:szCs w:val="14"/>
+        </w:rPr>
+        <w:t xml:space="preserve"> to staging and production</w:t>
       </w:r>
     </w:p>
     <w:p>
@@ -2975,103 +3378,168 @@
           <w:sz w:val="14"/>
           <w:szCs w:val="14"/>
         </w:rPr>
-        <w:t xml:space="preserve">Client contact </w:t>
-      </w:r>
-      <w:r>
-        <w:rPr>
-          <w:rFonts w:ascii="MS Reference Sans Serif" w:hAnsi="MS Reference Sans Serif"/>
-          <w:sz w:val="14"/>
-          <w:szCs w:val="14"/>
-        </w:rPr>
-        <w:t xml:space="preserve">(phone/email) </w:t>
-      </w:r>
-      <w:r>
-        <w:rPr>
-          <w:rFonts w:ascii="MS Reference Sans Serif" w:hAnsi="MS Reference Sans Serif"/>
-          <w:sz w:val="14"/>
-          <w:szCs w:val="14"/>
-        </w:rPr>
-        <w:t>to document customer requests</w:t>
-      </w:r>
-      <w:r>
-        <w:rPr>
-          <w:rFonts w:ascii="MS Reference Sans Serif" w:hAnsi="MS Reference Sans Serif"/>
-          <w:sz w:val="14"/>
-          <w:szCs w:val="14"/>
-        </w:rPr>
-        <w:t xml:space="preserve"> and resulting specs and scope estimation</w:t>
-      </w:r>
-      <w:r>
-        <w:rPr>
-          <w:rFonts w:ascii="MS Reference Sans Serif" w:hAnsi="MS Reference Sans Serif"/>
-          <w:sz w:val="14"/>
-          <w:szCs w:val="14"/>
-        </w:rPr>
-        <w:t xml:space="preserve"> for change orders</w:t>
-      </w:r>
-      <w:r>
-        <w:rPr>
-          <w:rFonts w:ascii="MS Reference Sans Serif" w:hAnsi="MS Reference Sans Serif"/>
-          <w:sz w:val="14"/>
-          <w:szCs w:val="14"/>
-        </w:rPr>
-        <w:t>; also</w:t>
-      </w:r>
-      <w:r>
-        <w:rPr>
-          <w:rFonts w:ascii="MS Reference Sans Serif" w:hAnsi="MS Reference Sans Serif"/>
-          <w:sz w:val="14"/>
-          <w:szCs w:val="14"/>
-        </w:rPr>
-        <w:t xml:space="preserve"> live </w:t>
-      </w:r>
-      <w:r>
-        <w:rPr>
-          <w:rFonts w:ascii="MS Reference Sans Serif" w:hAnsi="MS Reference Sans Serif"/>
-          <w:sz w:val="14"/>
-          <w:szCs w:val="14"/>
-        </w:rPr>
-        <w:t xml:space="preserve">technical </w:t>
-      </w:r>
-      <w:r>
-        <w:rPr>
-          <w:rFonts w:ascii="MS Reference Sans Serif" w:hAnsi="MS Reference Sans Serif"/>
-          <w:sz w:val="14"/>
-          <w:szCs w:val="14"/>
-        </w:rPr>
-        <w:t>support</w:t>
-      </w:r>
-      <w:r>
-        <w:rPr>
-          <w:rFonts w:ascii="MS Reference Sans Serif" w:hAnsi="MS Reference Sans Serif"/>
-          <w:sz w:val="14"/>
-          <w:szCs w:val="14"/>
-        </w:rPr>
-        <w:t>/</w:t>
-      </w:r>
-      <w:r>
-        <w:rPr>
-          <w:rFonts w:ascii="MS Reference Sans Serif" w:hAnsi="MS Reference Sans Serif"/>
-          <w:sz w:val="14"/>
-          <w:szCs w:val="14"/>
-        </w:rPr>
-        <w:t xml:space="preserve">log into </w:t>
-      </w:r>
-      <w:r>
-        <w:rPr>
-          <w:rFonts w:ascii="MS Reference Sans Serif" w:hAnsi="MS Reference Sans Serif"/>
-          <w:sz w:val="14"/>
-          <w:szCs w:val="14"/>
-        </w:rPr>
-        <w:t>client</w:t>
-      </w:r>
-      <w:r>
-        <w:rPr>
-          <w:rFonts w:ascii="MS Reference Sans Serif" w:hAnsi="MS Reference Sans Serif"/>
-          <w:sz w:val="14"/>
-          <w:szCs w:val="14"/>
-        </w:rPr>
-        <w:t xml:space="preserve"> servers</w:t>
+        <w:t xml:space="preserve">Daily Scrum, </w:t>
+      </w:r>
+      <w:r>
+        <w:rPr>
+          <w:rFonts w:ascii="MS Reference Sans Serif" w:hAnsi="MS Reference Sans Serif"/>
+          <w:sz w:val="14"/>
+          <w:szCs w:val="14"/>
+        </w:rPr>
+        <w:t>2-week</w:t>
+      </w:r>
+      <w:r>
+        <w:rPr>
+          <w:rFonts w:ascii="MS Reference Sans Serif" w:hAnsi="MS Reference Sans Serif"/>
+          <w:sz w:val="14"/>
+          <w:szCs w:val="14"/>
+        </w:rPr>
+        <w:t xml:space="preserve"> sprints</w:t>
+      </w:r>
+      <w:r>
+        <w:rPr>
+          <w:rFonts w:ascii="MS Reference Sans Serif" w:hAnsi="MS Reference Sans Serif"/>
+          <w:sz w:val="14"/>
+          <w:szCs w:val="14"/>
+        </w:rPr>
+        <w:t>,</w:t>
+      </w:r>
+      <w:r>
+        <w:rPr>
+          <w:rFonts w:ascii="MS Reference Sans Serif" w:hAnsi="MS Reference Sans Serif"/>
+          <w:sz w:val="14"/>
+          <w:szCs w:val="14"/>
+        </w:rPr>
+        <w:t xml:space="preserve"> and meetings with owners to a</w:t>
+      </w:r>
+      <w:r>
+        <w:rPr>
+          <w:rFonts w:ascii="MS Reference Sans Serif" w:hAnsi="MS Reference Sans Serif"/>
+          <w:sz w:val="14"/>
+          <w:szCs w:val="14"/>
+        </w:rPr>
+        <w:t>nswer questions during demos</w:t>
+      </w:r>
+    </w:p>
+    <w:p>
+      <w:pPr>
+        <w:rPr>
+          <w:rFonts w:ascii="MS Reference Sans Serif" w:hAnsi="MS Reference Sans Serif"/>
+          <w:b/>
+          <w:sz w:val="20"/>
+          <w:szCs w:val="20"/>
+        </w:rPr>
+      </w:pPr>
+      <w:r>
+        <w:rPr>
+          <w:rFonts w:ascii="MS Reference Sans Serif" w:hAnsi="MS Reference Sans Serif"/>
+          <w:b/>
+          <w:sz w:val="20"/>
+          <w:szCs w:val="20"/>
+        </w:rPr>
+        <w:t>RateLinx</w:t>
+      </w:r>
+      <w:r>
+        <w:rPr>
+          <w:rFonts w:ascii="MS Reference Sans Serif" w:hAnsi="MS Reference Sans Serif"/>
+          <w:b/>
+          <w:sz w:val="20"/>
+          <w:szCs w:val="20"/>
+        </w:rPr>
+        <w:tab/>
+      </w:r>
+      <w:r>
+        <w:rPr>
+          <w:rFonts w:ascii="MS Reference Sans Serif" w:hAnsi="MS Reference Sans Serif"/>
+          <w:b/>
+          <w:sz w:val="20"/>
+          <w:szCs w:val="20"/>
+        </w:rPr>
+        <w:tab/>
+      </w:r>
+      <w:r>
+        <w:rPr>
+          <w:rFonts w:ascii="MS Reference Sans Serif" w:hAnsi="MS Reference Sans Serif"/>
+          <w:b/>
+          <w:sz w:val="20"/>
+          <w:szCs w:val="20"/>
+        </w:rPr>
+        <w:tab/>
+      </w:r>
+      <w:r>
+        <w:rPr>
+          <w:rFonts w:ascii="MS Reference Sans Serif" w:hAnsi="MS Reference Sans Serif"/>
+          <w:b/>
+          <w:sz w:val="20"/>
+          <w:szCs w:val="20"/>
+        </w:rPr>
+        <w:tab/>
+      </w:r>
+      <w:r>
+        <w:rPr>
+          <w:rFonts w:ascii="MS Reference Sans Serif" w:hAnsi="MS Reference Sans Serif"/>
+          <w:b/>
+          <w:sz w:val="20"/>
+          <w:szCs w:val="20"/>
+        </w:rPr>
+        <w:tab/>
+      </w:r>
+      <w:r>
+        <w:rPr>
+          <w:rFonts w:ascii="MS Reference Sans Serif" w:hAnsi="MS Reference Sans Serif"/>
+          <w:b/>
+          <w:sz w:val="20"/>
+          <w:szCs w:val="20"/>
+        </w:rPr>
+        <w:tab/>
+        <w:t xml:space="preserve">        </w:t>
+      </w:r>
+      <w:r>
+        <w:rPr>
+          <w:rFonts w:ascii="MS Reference Sans Serif" w:hAnsi="MS Reference Sans Serif"/>
+          <w:b/>
+          <w:sz w:val="20"/>
+          <w:szCs w:val="20"/>
+        </w:rPr>
+        <w:tab/>
+        <w:t xml:space="preserve">        </w:t>
+      </w:r>
+      <w:r>
+        <w:rPr>
+          <w:rFonts w:ascii="MS Reference Sans Serif" w:hAnsi="MS Reference Sans Serif"/>
+          <w:b/>
+          <w:sz w:val="20"/>
+          <w:szCs w:val="20"/>
+        </w:rPr>
+        <w:t xml:space="preserve">April 2017 – </w:t>
+      </w:r>
+      <w:r>
+        <w:rPr>
+          <w:rFonts w:ascii="MS Reference Sans Serif" w:hAnsi="MS Reference Sans Serif"/>
+          <w:b/>
+          <w:sz w:val="20"/>
+          <w:szCs w:val="20"/>
+        </w:rPr>
+        <w:t>Nov 2017</w:t>
+      </w:r>
+    </w:p>
+    <w:p>
+      <w:pPr>
+        <w:rPr>
+          <w:rFonts w:ascii="MS Reference Sans Serif" w:hAnsi="MS Reference Sans Serif"/>
+          <w:b/>
+          <w:sz w:val="18"/>
+          <w:szCs w:val="18"/>
+        </w:rPr>
+      </w:pPr>
+      <w:r>
+        <w:rPr>
+          <w:rFonts w:ascii="MS Reference Sans Serif" w:hAnsi="MS Reference Sans Serif"/>
+          <w:b/>
+          <w:sz w:val="18"/>
+          <w:szCs w:val="18"/>
+        </w:rPr>
+        <w:t>Software Engineer</w:t>
       </w:r>
     </w:p>
     <w:p>
@@ -3092,15 +3560,47 @@
           <w:sz w:val="14"/>
           <w:szCs w:val="14"/>
         </w:rPr>
-        <w:t>Test, configure, and install software systems for customers per specifications</w:t>
-      </w:r>
-      <w:r>
-        <w:rPr>
-          <w:rFonts w:ascii="MS Reference Sans Serif" w:hAnsi="MS Reference Sans Serif"/>
-          <w:sz w:val="14"/>
-          <w:szCs w:val="14"/>
-        </w:rPr>
-        <w:t xml:space="preserve"> on their local servers</w:t>
+        <w:t xml:space="preserve">Understand many aspects of the logistics business for development of a </w:t>
+      </w:r>
+      <w:r>
+        <w:rPr>
+          <w:rFonts w:ascii="MS Reference Sans Serif" w:hAnsi="MS Reference Sans Serif"/>
+          <w:sz w:val="14"/>
+          <w:szCs w:val="14"/>
+        </w:rPr>
+        <w:t>C#</w:t>
+      </w:r>
+      <w:r>
+        <w:rPr>
+          <w:rFonts w:ascii="MS Reference Sans Serif" w:hAnsi="MS Reference Sans Serif"/>
+          <w:sz w:val="14"/>
+          <w:szCs w:val="14"/>
+        </w:rPr>
+        <w:t xml:space="preserve"> .NET</w:t>
+      </w:r>
+      <w:r>
+        <w:rPr>
+          <w:rFonts w:ascii="MS Reference Sans Serif" w:hAnsi="MS Reference Sans Serif"/>
+          <w:sz w:val="14"/>
+          <w:szCs w:val="14"/>
+        </w:rPr>
+        <w:t xml:space="preserve"> </w:t>
+      </w:r>
+      <w:r>
+        <w:rPr>
+          <w:rFonts w:ascii="MS Reference Sans Serif" w:hAnsi="MS Reference Sans Serif"/>
+          <w:sz w:val="14"/>
+          <w:szCs w:val="14"/>
+        </w:rPr>
+        <w:t xml:space="preserve">enterprise level </w:t>
+      </w:r>
+      <w:r>
+        <w:rPr>
+          <w:rFonts w:ascii="MS Reference Sans Serif" w:hAnsi="MS Reference Sans Serif"/>
+          <w:sz w:val="14"/>
+          <w:szCs w:val="14"/>
+        </w:rPr>
+        <w:t>app</w:t>
       </w:r>
     </w:p>
     <w:p>
@@ -3121,163 +3621,167 @@
           <w:sz w:val="14"/>
           <w:szCs w:val="14"/>
         </w:rPr>
-        <w:t xml:space="preserve">SQL </w:t>
-      </w:r>
-      <w:r>
-        <w:rPr>
-          <w:rFonts w:ascii="MS Reference Sans Serif" w:hAnsi="MS Reference Sans Serif"/>
-          <w:sz w:val="14"/>
-          <w:szCs w:val="14"/>
-        </w:rPr>
-        <w:t xml:space="preserve">reports for Excel </w:t>
-      </w:r>
-      <w:r>
-        <w:rPr>
-          <w:rFonts w:ascii="MS Reference Sans Serif" w:hAnsi="MS Reference Sans Serif"/>
-          <w:sz w:val="14"/>
-          <w:szCs w:val="14"/>
-        </w:rPr>
-        <w:t>and Crystal Reports</w:t>
-      </w:r>
-      <w:r>
-        <w:rPr>
-          <w:rFonts w:ascii="MS Reference Sans Serif" w:hAnsi="MS Reference Sans Serif"/>
-          <w:sz w:val="14"/>
-          <w:szCs w:val="14"/>
-        </w:rPr>
-        <w:t xml:space="preserve"> (all data was on SQL Server database)</w:t>
-      </w:r>
-    </w:p>
-    <w:p>
-      <w:pPr>
-        <w:rPr>
-          <w:rFonts w:ascii="MS Reference Sans Serif" w:hAnsi="MS Reference Sans Serif"/>
-          <w:b/>
-          <w:sz w:val="20"/>
-          <w:szCs w:val="20"/>
-        </w:rPr>
-      </w:pPr>
-      <w:bookmarkStart w:id="0" w:name="OLE_LINK1"/>
-      <w:bookmarkStart w:id="1" w:name="OLE_LINK2"/>
-      <w:r>
-        <w:rPr>
-          <w:rFonts w:ascii="MS Reference Sans Serif" w:hAnsi="MS Reference Sans Serif"/>
-          <w:b/>
-          <w:sz w:val="20"/>
-          <w:szCs w:val="20"/>
-        </w:rPr>
-        <w:t>Healthgrades</w:t>
-      </w:r>
-      <w:r>
-        <w:rPr>
-          <w:rFonts w:ascii="MS Reference Sans Serif" w:hAnsi="MS Reference Sans Serif"/>
-          <w:b/>
-          <w:sz w:val="20"/>
-          <w:szCs w:val="20"/>
-        </w:rPr>
-        <w:tab/>
-      </w:r>
-      <w:r>
-        <w:rPr>
-          <w:rFonts w:ascii="MS Reference Sans Serif" w:hAnsi="MS Reference Sans Serif"/>
-          <w:b/>
-          <w:sz w:val="20"/>
-          <w:szCs w:val="20"/>
-        </w:rPr>
-        <w:tab/>
-      </w:r>
-      <w:r>
-        <w:rPr>
-          <w:rFonts w:ascii="MS Reference Sans Serif" w:hAnsi="MS Reference Sans Serif"/>
-          <w:b/>
-          <w:sz w:val="20"/>
-          <w:szCs w:val="20"/>
-        </w:rPr>
-        <w:tab/>
-      </w:r>
-      <w:r>
-        <w:rPr>
-          <w:rFonts w:ascii="MS Reference Sans Serif" w:hAnsi="MS Reference Sans Serif"/>
-          <w:b/>
-          <w:sz w:val="20"/>
-          <w:szCs w:val="20"/>
-        </w:rPr>
-        <w:tab/>
-      </w:r>
-      <w:r>
-        <w:rPr>
-          <w:rFonts w:ascii="MS Reference Sans Serif" w:hAnsi="MS Reference Sans Serif"/>
-          <w:b/>
-          <w:sz w:val="20"/>
-          <w:szCs w:val="20"/>
-        </w:rPr>
-        <w:tab/>
-      </w:r>
-      <w:r>
-        <w:rPr>
-          <w:rFonts w:ascii="MS Reference Sans Serif" w:hAnsi="MS Reference Sans Serif"/>
-          <w:b/>
-          <w:sz w:val="20"/>
-          <w:szCs w:val="20"/>
-        </w:rPr>
-        <w:tab/>
-        <w:t xml:space="preserve">        </w:t>
-      </w:r>
-      <w:r>
-        <w:rPr>
-          <w:rFonts w:ascii="MS Reference Sans Serif" w:hAnsi="MS Reference Sans Serif"/>
-          <w:b/>
-          <w:sz w:val="20"/>
-          <w:szCs w:val="20"/>
-        </w:rPr>
-        <w:tab/>
-        <w:t xml:space="preserve">        </w:t>
-      </w:r>
-      <w:r>
-        <w:rPr>
-          <w:rFonts w:ascii="MS Reference Sans Serif" w:hAnsi="MS Reference Sans Serif"/>
-          <w:b/>
-          <w:sz w:val="20"/>
-          <w:szCs w:val="20"/>
-        </w:rPr>
-        <w:t xml:space="preserve">May 2015 – </w:t>
-      </w:r>
-      <w:r>
-        <w:rPr>
-          <w:rFonts w:ascii="MS Reference Sans Serif" w:hAnsi="MS Reference Sans Serif"/>
-          <w:b/>
-          <w:sz w:val="20"/>
-          <w:szCs w:val="20"/>
-        </w:rPr>
-        <w:t>April 2017</w:t>
-      </w:r>
-    </w:p>
-    <w:p>
-      <w:pPr>
-        <w:rPr>
-          <w:rFonts w:ascii="MS Reference Sans Serif" w:hAnsi="MS Reference Sans Serif"/>
-          <w:b/>
-          <w:sz w:val="18"/>
-          <w:szCs w:val="18"/>
-        </w:rPr>
-      </w:pPr>
-      <w:r>
-        <w:rPr>
-          <w:rFonts w:ascii="MS Reference Sans Serif" w:hAnsi="MS Reference Sans Serif"/>
-          <w:b/>
-          <w:sz w:val="18"/>
-          <w:szCs w:val="18"/>
-        </w:rPr>
-        <w:t>App Support</w:t>
-      </w:r>
-      <w:r>
-        <w:rPr>
-          <w:rFonts w:ascii="MS Reference Sans Serif" w:hAnsi="MS Reference Sans Serif"/>
-          <w:b/>
-          <w:sz w:val="18"/>
-          <w:szCs w:val="18"/>
-        </w:rPr>
-        <w:t>/Development</w:t>
+        <w:t>C</w:t>
+      </w:r>
+      <w:r>
+        <w:rPr>
+          <w:rFonts w:ascii="MS Reference Sans Serif" w:hAnsi="MS Reference Sans Serif"/>
+          <w:sz w:val="14"/>
+          <w:szCs w:val="14"/>
+        </w:rPr>
+        <w:t xml:space="preserve">ustom </w:t>
+      </w:r>
+      <w:r>
+        <w:rPr>
+          <w:rFonts w:ascii="MS Reference Sans Serif" w:hAnsi="MS Reference Sans Serif"/>
+          <w:sz w:val="14"/>
+          <w:szCs w:val="14"/>
+        </w:rPr>
+        <w:t xml:space="preserve">integration </w:t>
+      </w:r>
+      <w:r>
+        <w:rPr>
+          <w:rFonts w:ascii="MS Reference Sans Serif" w:hAnsi="MS Reference Sans Serif"/>
+          <w:sz w:val="14"/>
+          <w:szCs w:val="14"/>
+        </w:rPr>
+        <w:t xml:space="preserve">of </w:t>
+      </w:r>
+      <w:r>
+        <w:rPr>
+          <w:rFonts w:ascii="MS Reference Sans Serif" w:hAnsi="MS Reference Sans Serif"/>
+          <w:sz w:val="14"/>
+          <w:szCs w:val="14"/>
+        </w:rPr>
+        <w:t>RateLinx’s</w:t>
+      </w:r>
+      <w:r>
+        <w:rPr>
+          <w:rFonts w:ascii="MS Reference Sans Serif" w:hAnsi="MS Reference Sans Serif"/>
+          <w:sz w:val="14"/>
+          <w:szCs w:val="14"/>
+        </w:rPr>
+        <w:t xml:space="preserve"> shipping cost rating </w:t>
+      </w:r>
+      <w:r>
+        <w:rPr>
+          <w:rFonts w:ascii="MS Reference Sans Serif" w:hAnsi="MS Reference Sans Serif"/>
+          <w:sz w:val="14"/>
+          <w:szCs w:val="14"/>
+        </w:rPr>
+        <w:t xml:space="preserve">and invoice processing </w:t>
+      </w:r>
+      <w:r>
+        <w:rPr>
+          <w:rFonts w:ascii="MS Reference Sans Serif" w:hAnsi="MS Reference Sans Serif"/>
+          <w:sz w:val="14"/>
+          <w:szCs w:val="14"/>
+        </w:rPr>
+        <w:t xml:space="preserve">enterprise level logistics rating </w:t>
+      </w:r>
+      <w:r>
+        <w:rPr>
+          <w:rFonts w:ascii="MS Reference Sans Serif" w:hAnsi="MS Reference Sans Serif"/>
+          <w:sz w:val="14"/>
+          <w:szCs w:val="14"/>
+        </w:rPr>
+        <w:t>engine</w:t>
+      </w:r>
+      <w:r>
+        <w:rPr>
+          <w:rFonts w:ascii="MS Reference Sans Serif" w:hAnsi="MS Reference Sans Serif"/>
+          <w:sz w:val="14"/>
+          <w:szCs w:val="14"/>
+        </w:rPr>
+        <w:t xml:space="preserve"> </w:t>
+      </w:r>
+      <w:r>
+        <w:rPr>
+          <w:rFonts w:ascii="MS Reference Sans Serif" w:hAnsi="MS Reference Sans Serif"/>
+          <w:sz w:val="14"/>
+          <w:szCs w:val="14"/>
+        </w:rPr>
+        <w:t xml:space="preserve">(.NET) </w:t>
+      </w:r>
+      <w:r>
+        <w:rPr>
+          <w:rFonts w:ascii="MS Reference Sans Serif" w:hAnsi="MS Reference Sans Serif"/>
+          <w:sz w:val="14"/>
+          <w:szCs w:val="14"/>
+        </w:rPr>
+        <w:t>as well as their desktop app</w:t>
+      </w:r>
+      <w:r>
+        <w:rPr>
+          <w:rFonts w:ascii="MS Reference Sans Serif" w:hAnsi="MS Reference Sans Serif"/>
+          <w:sz w:val="14"/>
+          <w:szCs w:val="14"/>
+        </w:rPr>
+        <w:t xml:space="preserve"> </w:t>
+      </w:r>
+      <w:r>
+        <w:rPr>
+          <w:rFonts w:ascii="MS Reference Sans Serif" w:hAnsi="MS Reference Sans Serif"/>
+          <w:sz w:val="14"/>
+          <w:szCs w:val="14"/>
+        </w:rPr>
+        <w:t>(</w:t>
+      </w:r>
+      <w:r>
+        <w:rPr>
+          <w:rFonts w:ascii="MS Reference Sans Serif" w:hAnsi="MS Reference Sans Serif"/>
+          <w:sz w:val="14"/>
+          <w:szCs w:val="14"/>
+        </w:rPr>
+        <w:t>enhance</w:t>
+      </w:r>
+      <w:r>
+        <w:rPr>
+          <w:rFonts w:ascii="MS Reference Sans Serif" w:hAnsi="MS Reference Sans Serif"/>
+          <w:sz w:val="14"/>
+          <w:szCs w:val="14"/>
+        </w:rPr>
+        <w:t>/</w:t>
+      </w:r>
+      <w:r>
+        <w:rPr>
+          <w:rFonts w:ascii="MS Reference Sans Serif" w:hAnsi="MS Reference Sans Serif"/>
+          <w:sz w:val="14"/>
+          <w:szCs w:val="14"/>
+        </w:rPr>
+        <w:t>troubleshoot/performance/</w:t>
+      </w:r>
+      <w:r>
+        <w:rPr>
+          <w:rFonts w:ascii="MS Reference Sans Serif" w:hAnsi="MS Reference Sans Serif"/>
+          <w:sz w:val="14"/>
+          <w:szCs w:val="14"/>
+        </w:rPr>
+        <w:t xml:space="preserve">bug </w:t>
+      </w:r>
+      <w:r>
+        <w:rPr>
+          <w:rFonts w:ascii="MS Reference Sans Serif" w:hAnsi="MS Reference Sans Serif"/>
+          <w:sz w:val="14"/>
+          <w:szCs w:val="14"/>
+        </w:rPr>
+        <w:t>fixes</w:t>
+      </w:r>
+      <w:r>
+        <w:rPr>
+          <w:rFonts w:ascii="MS Reference Sans Serif" w:hAnsi="MS Reference Sans Serif"/>
+          <w:sz w:val="14"/>
+          <w:szCs w:val="14"/>
+        </w:rPr>
+        <w:t>)</w:t>
+      </w:r>
+      <w:r>
+        <w:rPr>
+          <w:rFonts w:ascii="MS Reference Sans Serif" w:hAnsi="MS Reference Sans Serif"/>
+          <w:sz w:val="14"/>
+          <w:szCs w:val="14"/>
+        </w:rPr>
+        <w:t xml:space="preserve"> </w:t>
       </w:r>
     </w:p>
     <w:p>
@@ -3298,47 +3802,7 @@
           <w:sz w:val="14"/>
           <w:szCs w:val="14"/>
         </w:rPr>
-        <w:t>Agile s</w:t>
-      </w:r>
-      <w:r>
-        <w:rPr>
-          <w:rFonts w:ascii="MS Reference Sans Serif" w:hAnsi="MS Reference Sans Serif"/>
-          <w:sz w:val="14"/>
-          <w:szCs w:val="14"/>
-        </w:rPr>
-        <w:t>oftware development team</w:t>
-      </w:r>
-      <w:r>
-        <w:rPr>
-          <w:rFonts w:ascii="MS Reference Sans Serif" w:hAnsi="MS Reference Sans Serif"/>
-          <w:sz w:val="14"/>
-          <w:szCs w:val="14"/>
-        </w:rPr>
-        <w:t xml:space="preserve"> </w:t>
-      </w:r>
-      <w:r>
-        <w:rPr>
-          <w:rFonts w:ascii="MS Reference Sans Serif" w:hAnsi="MS Reference Sans Serif"/>
-          <w:sz w:val="14"/>
-          <w:szCs w:val="14"/>
-        </w:rPr>
-        <w:t>specializing in</w:t>
-      </w:r>
-      <w:r>
-        <w:rPr>
-          <w:rFonts w:ascii="MS Reference Sans Serif" w:hAnsi="MS Reference Sans Serif"/>
-          <w:sz w:val="14"/>
-          <w:szCs w:val="14"/>
-        </w:rPr>
-        <w:t xml:space="preserve"> enhancement,</w:t>
-      </w:r>
-      <w:r>
-        <w:rPr>
-          <w:rFonts w:ascii="MS Reference Sans Serif" w:hAnsi="MS Reference Sans Serif"/>
-          <w:sz w:val="14"/>
-          <w:szCs w:val="14"/>
-        </w:rPr>
-        <w:t xml:space="preserve"> bug identification, and resolution</w:t>
+        <w:t>Read and step through code to make sure invoice data was matching expected output</w:t>
       </w:r>
     </w:p>
     <w:p>
@@ -3359,7 +3823,608 @@
           <w:sz w:val="14"/>
           <w:szCs w:val="14"/>
         </w:rPr>
-        <w:t>Full MEAN stack developer (</w:t>
+        <w:t xml:space="preserve">Client contact </w:t>
+      </w:r>
+      <w:r>
+        <w:rPr>
+          <w:rFonts w:ascii="MS Reference Sans Serif" w:hAnsi="MS Reference Sans Serif"/>
+          <w:sz w:val="14"/>
+          <w:szCs w:val="14"/>
+        </w:rPr>
+        <w:t xml:space="preserve">(phone/email) </w:t>
+      </w:r>
+      <w:r>
+        <w:rPr>
+          <w:rFonts w:ascii="MS Reference Sans Serif" w:hAnsi="MS Reference Sans Serif"/>
+          <w:sz w:val="14"/>
+          <w:szCs w:val="14"/>
+        </w:rPr>
+        <w:t>to document customer requests</w:t>
+      </w:r>
+      <w:r>
+        <w:rPr>
+          <w:rFonts w:ascii="MS Reference Sans Serif" w:hAnsi="MS Reference Sans Serif"/>
+          <w:sz w:val="14"/>
+          <w:szCs w:val="14"/>
+        </w:rPr>
+        <w:t xml:space="preserve"> and resulting specs</w:t>
+      </w:r>
+      <w:r>
+        <w:rPr>
+          <w:rFonts w:ascii="MS Reference Sans Serif" w:hAnsi="MS Reference Sans Serif"/>
+          <w:sz w:val="14"/>
+          <w:szCs w:val="14"/>
+        </w:rPr>
+        <w:t>,</w:t>
+      </w:r>
+      <w:r>
+        <w:rPr>
+          <w:rFonts w:ascii="MS Reference Sans Serif" w:hAnsi="MS Reference Sans Serif"/>
+          <w:sz w:val="14"/>
+          <w:szCs w:val="14"/>
+        </w:rPr>
+        <w:t xml:space="preserve"> </w:t>
+      </w:r>
+      <w:r>
+        <w:rPr>
+          <w:rFonts w:ascii="MS Reference Sans Serif" w:hAnsi="MS Reference Sans Serif"/>
+          <w:sz w:val="14"/>
+          <w:szCs w:val="14"/>
+        </w:rPr>
+        <w:t>then</w:t>
+      </w:r>
+      <w:r>
+        <w:rPr>
+          <w:rFonts w:ascii="MS Reference Sans Serif" w:hAnsi="MS Reference Sans Serif"/>
+          <w:sz w:val="14"/>
+          <w:szCs w:val="14"/>
+        </w:rPr>
+        <w:t xml:space="preserve"> scope</w:t>
+      </w:r>
+      <w:r>
+        <w:rPr>
+          <w:rFonts w:ascii="MS Reference Sans Serif" w:hAnsi="MS Reference Sans Serif"/>
+          <w:sz w:val="14"/>
+          <w:szCs w:val="14"/>
+        </w:rPr>
+        <w:t xml:space="preserve"> work and time</w:t>
+      </w:r>
+      <w:r>
+        <w:rPr>
+          <w:rFonts w:ascii="MS Reference Sans Serif" w:hAnsi="MS Reference Sans Serif"/>
+          <w:sz w:val="14"/>
+          <w:szCs w:val="14"/>
+        </w:rPr>
+        <w:t xml:space="preserve"> estimation</w:t>
+      </w:r>
+      <w:r>
+        <w:rPr>
+          <w:rFonts w:ascii="MS Reference Sans Serif" w:hAnsi="MS Reference Sans Serif"/>
+          <w:sz w:val="14"/>
+          <w:szCs w:val="14"/>
+        </w:rPr>
+        <w:t xml:space="preserve"> for change orders</w:t>
+      </w:r>
+      <w:r>
+        <w:rPr>
+          <w:rFonts w:ascii="MS Reference Sans Serif" w:hAnsi="MS Reference Sans Serif"/>
+          <w:sz w:val="14"/>
+          <w:szCs w:val="14"/>
+        </w:rPr>
+        <w:t>; also</w:t>
+      </w:r>
+      <w:r>
+        <w:rPr>
+          <w:rFonts w:ascii="MS Reference Sans Serif" w:hAnsi="MS Reference Sans Serif"/>
+          <w:sz w:val="14"/>
+          <w:szCs w:val="14"/>
+        </w:rPr>
+        <w:t xml:space="preserve"> live </w:t>
+      </w:r>
+      <w:r>
+        <w:rPr>
+          <w:rFonts w:ascii="MS Reference Sans Serif" w:hAnsi="MS Reference Sans Serif"/>
+          <w:sz w:val="14"/>
+          <w:szCs w:val="14"/>
+        </w:rPr>
+        <w:t xml:space="preserve">technical </w:t>
+      </w:r>
+      <w:r>
+        <w:rPr>
+          <w:rFonts w:ascii="MS Reference Sans Serif" w:hAnsi="MS Reference Sans Serif"/>
+          <w:sz w:val="14"/>
+          <w:szCs w:val="14"/>
+        </w:rPr>
+        <w:t>support</w:t>
+      </w:r>
+      <w:r>
+        <w:rPr>
+          <w:rFonts w:ascii="MS Reference Sans Serif" w:hAnsi="MS Reference Sans Serif"/>
+          <w:sz w:val="14"/>
+          <w:szCs w:val="14"/>
+        </w:rPr>
+        <w:t>/</w:t>
+      </w:r>
+      <w:r>
+        <w:rPr>
+          <w:rFonts w:ascii="MS Reference Sans Serif" w:hAnsi="MS Reference Sans Serif"/>
+          <w:sz w:val="14"/>
+          <w:szCs w:val="14"/>
+        </w:rPr>
+        <w:t xml:space="preserve">log into </w:t>
+      </w:r>
+      <w:r>
+        <w:rPr>
+          <w:rFonts w:ascii="MS Reference Sans Serif" w:hAnsi="MS Reference Sans Serif"/>
+          <w:sz w:val="14"/>
+          <w:szCs w:val="14"/>
+        </w:rPr>
+        <w:t>client</w:t>
+      </w:r>
+      <w:r>
+        <w:rPr>
+          <w:rFonts w:ascii="MS Reference Sans Serif" w:hAnsi="MS Reference Sans Serif"/>
+          <w:sz w:val="14"/>
+          <w:szCs w:val="14"/>
+        </w:rPr>
+        <w:t xml:space="preserve"> servers</w:t>
+      </w:r>
+    </w:p>
+    <w:p>
+      <w:pPr>
+        <w:numPr>
+          <w:ilvl w:val="0"/>
+          <w:numId w:val="1"/>
+        </w:numPr>
+        <w:rPr>
+          <w:rFonts w:ascii="MS Reference Sans Serif" w:hAnsi="MS Reference Sans Serif"/>
+          <w:sz w:val="14"/>
+          <w:szCs w:val="14"/>
+        </w:rPr>
+      </w:pPr>
+      <w:r>
+        <w:rPr>
+          <w:rFonts w:ascii="MS Reference Sans Serif" w:hAnsi="MS Reference Sans Serif"/>
+          <w:sz w:val="14"/>
+          <w:szCs w:val="14"/>
+        </w:rPr>
+        <w:t>Fully t</w:t>
+      </w:r>
+      <w:r>
+        <w:rPr>
+          <w:rFonts w:ascii="MS Reference Sans Serif" w:hAnsi="MS Reference Sans Serif"/>
+          <w:sz w:val="14"/>
+          <w:szCs w:val="14"/>
+        </w:rPr>
+        <w:t>est</w:t>
+      </w:r>
+      <w:r>
+        <w:rPr>
+          <w:rFonts w:ascii="MS Reference Sans Serif" w:hAnsi="MS Reference Sans Serif"/>
+          <w:sz w:val="14"/>
+          <w:szCs w:val="14"/>
+        </w:rPr>
+        <w:t xml:space="preserve"> and </w:t>
+      </w:r>
+      <w:r>
+        <w:rPr>
+          <w:rFonts w:ascii="MS Reference Sans Serif" w:hAnsi="MS Reference Sans Serif"/>
+          <w:sz w:val="14"/>
+          <w:szCs w:val="14"/>
+        </w:rPr>
+        <w:t>configure</w:t>
+      </w:r>
+      <w:r>
+        <w:rPr>
+          <w:rFonts w:ascii="MS Reference Sans Serif" w:hAnsi="MS Reference Sans Serif"/>
+          <w:sz w:val="14"/>
+          <w:szCs w:val="14"/>
+        </w:rPr>
+        <w:t xml:space="preserve"> system</w:t>
+      </w:r>
+      <w:r>
+        <w:rPr>
+          <w:rFonts w:ascii="MS Reference Sans Serif" w:hAnsi="MS Reference Sans Serif"/>
+          <w:sz w:val="14"/>
+          <w:szCs w:val="14"/>
+        </w:rPr>
+        <w:t xml:space="preserve"> updates</w:t>
+      </w:r>
+      <w:r>
+        <w:rPr>
+          <w:rFonts w:ascii="MS Reference Sans Serif" w:hAnsi="MS Reference Sans Serif"/>
+          <w:sz w:val="14"/>
+          <w:szCs w:val="14"/>
+        </w:rPr>
+        <w:t xml:space="preserve"> for customers per </w:t>
+      </w:r>
+      <w:r>
+        <w:rPr>
+          <w:rFonts w:ascii="MS Reference Sans Serif" w:hAnsi="MS Reference Sans Serif"/>
+          <w:sz w:val="14"/>
+          <w:szCs w:val="14"/>
+        </w:rPr>
+        <w:t xml:space="preserve">their </w:t>
+      </w:r>
+      <w:r>
+        <w:rPr>
+          <w:rFonts w:ascii="MS Reference Sans Serif" w:hAnsi="MS Reference Sans Serif"/>
+          <w:sz w:val="14"/>
+          <w:szCs w:val="14"/>
+        </w:rPr>
+        <w:t>specifications</w:t>
+      </w:r>
+      <w:r>
+        <w:rPr>
+          <w:rFonts w:ascii="MS Reference Sans Serif" w:hAnsi="MS Reference Sans Serif"/>
+          <w:sz w:val="14"/>
+          <w:szCs w:val="14"/>
+        </w:rPr>
+        <w:t xml:space="preserve"> on their local servers</w:t>
+      </w:r>
+    </w:p>
+    <w:p>
+      <w:pPr>
+        <w:numPr>
+          <w:ilvl w:val="0"/>
+          <w:numId w:val="1"/>
+        </w:numPr>
+        <w:rPr>
+          <w:rFonts w:ascii="MS Reference Sans Serif" w:hAnsi="MS Reference Sans Serif"/>
+          <w:sz w:val="14"/>
+          <w:szCs w:val="14"/>
+        </w:rPr>
+      </w:pPr>
+      <w:r>
+        <w:rPr>
+          <w:rFonts w:ascii="MS Reference Sans Serif" w:hAnsi="MS Reference Sans Serif"/>
+          <w:sz w:val="14"/>
+          <w:szCs w:val="14"/>
+        </w:rPr>
+        <w:t xml:space="preserve">Write </w:t>
+      </w:r>
+      <w:r>
+        <w:rPr>
+          <w:rFonts w:ascii="MS Reference Sans Serif" w:hAnsi="MS Reference Sans Serif"/>
+          <w:sz w:val="14"/>
+          <w:szCs w:val="14"/>
+        </w:rPr>
+        <w:t xml:space="preserve">SQL </w:t>
+      </w:r>
+      <w:r>
+        <w:rPr>
+          <w:rFonts w:ascii="MS Reference Sans Serif" w:hAnsi="MS Reference Sans Serif"/>
+          <w:sz w:val="14"/>
+          <w:szCs w:val="14"/>
+        </w:rPr>
+        <w:t xml:space="preserve">Server scripts </w:t>
+      </w:r>
+      <w:r>
+        <w:rPr>
+          <w:rFonts w:ascii="MS Reference Sans Serif" w:hAnsi="MS Reference Sans Serif"/>
+          <w:sz w:val="14"/>
+          <w:szCs w:val="14"/>
+        </w:rPr>
+        <w:t xml:space="preserve">for Excel </w:t>
+      </w:r>
+      <w:r>
+        <w:rPr>
+          <w:rFonts w:ascii="MS Reference Sans Serif" w:hAnsi="MS Reference Sans Serif"/>
+          <w:sz w:val="14"/>
+          <w:szCs w:val="14"/>
+        </w:rPr>
+        <w:t>and Crystal Reports</w:t>
+      </w:r>
+      <w:r>
+        <w:rPr>
+          <w:rFonts w:ascii="MS Reference Sans Serif" w:hAnsi="MS Reference Sans Serif"/>
+          <w:sz w:val="14"/>
+          <w:szCs w:val="14"/>
+        </w:rPr>
+        <w:t xml:space="preserve"> (all data was on SQL Server database)</w:t>
+      </w:r>
+    </w:p>
+    <w:p>
+      <w:pPr>
+        <w:rPr>
+          <w:rFonts w:ascii="MS Reference Sans Serif" w:hAnsi="MS Reference Sans Serif"/>
+          <w:b/>
+          <w:sz w:val="20"/>
+          <w:szCs w:val="20"/>
+        </w:rPr>
+      </w:pPr>
+      <w:bookmarkStart w:id="0" w:name="OLE_LINK1"/>
+      <w:bookmarkStart w:id="1" w:name="OLE_LINK2"/>
+      <w:r>
+        <w:rPr>
+          <w:rFonts w:ascii="MS Reference Sans Serif" w:hAnsi="MS Reference Sans Serif"/>
+          <w:b/>
+          <w:sz w:val="20"/>
+          <w:szCs w:val="20"/>
+        </w:rPr>
+        <w:t>Healthgrades</w:t>
+      </w:r>
+      <w:r>
+        <w:rPr>
+          <w:rFonts w:ascii="MS Reference Sans Serif" w:hAnsi="MS Reference Sans Serif"/>
+          <w:b/>
+          <w:sz w:val="20"/>
+          <w:szCs w:val="20"/>
+        </w:rPr>
+        <w:tab/>
+      </w:r>
+      <w:r>
+        <w:rPr>
+          <w:rFonts w:ascii="MS Reference Sans Serif" w:hAnsi="MS Reference Sans Serif"/>
+          <w:b/>
+          <w:sz w:val="20"/>
+          <w:szCs w:val="20"/>
+        </w:rPr>
+        <w:tab/>
+      </w:r>
+      <w:r>
+        <w:rPr>
+          <w:rFonts w:ascii="MS Reference Sans Serif" w:hAnsi="MS Reference Sans Serif"/>
+          <w:b/>
+          <w:sz w:val="20"/>
+          <w:szCs w:val="20"/>
+        </w:rPr>
+        <w:tab/>
+      </w:r>
+      <w:r>
+        <w:rPr>
+          <w:rFonts w:ascii="MS Reference Sans Serif" w:hAnsi="MS Reference Sans Serif"/>
+          <w:b/>
+          <w:sz w:val="20"/>
+          <w:szCs w:val="20"/>
+        </w:rPr>
+        <w:tab/>
+      </w:r>
+      <w:r>
+        <w:rPr>
+          <w:rFonts w:ascii="MS Reference Sans Serif" w:hAnsi="MS Reference Sans Serif"/>
+          <w:b/>
+          <w:sz w:val="20"/>
+          <w:szCs w:val="20"/>
+        </w:rPr>
+        <w:tab/>
+      </w:r>
+      <w:r>
+        <w:rPr>
+          <w:rFonts w:ascii="MS Reference Sans Serif" w:hAnsi="MS Reference Sans Serif"/>
+          <w:b/>
+          <w:sz w:val="20"/>
+          <w:szCs w:val="20"/>
+        </w:rPr>
+        <w:tab/>
+        <w:t xml:space="preserve">        </w:t>
+      </w:r>
+      <w:r>
+        <w:rPr>
+          <w:rFonts w:ascii="MS Reference Sans Serif" w:hAnsi="MS Reference Sans Serif"/>
+          <w:b/>
+          <w:sz w:val="20"/>
+          <w:szCs w:val="20"/>
+        </w:rPr>
+        <w:tab/>
+        <w:t xml:space="preserve">        </w:t>
+      </w:r>
+      <w:r>
+        <w:rPr>
+          <w:rFonts w:ascii="MS Reference Sans Serif" w:hAnsi="MS Reference Sans Serif"/>
+          <w:b/>
+          <w:sz w:val="20"/>
+          <w:szCs w:val="20"/>
+        </w:rPr>
+        <w:t xml:space="preserve">May 2015 – </w:t>
+      </w:r>
+      <w:r>
+        <w:rPr>
+          <w:rFonts w:ascii="MS Reference Sans Serif" w:hAnsi="MS Reference Sans Serif"/>
+          <w:b/>
+          <w:sz w:val="20"/>
+          <w:szCs w:val="20"/>
+        </w:rPr>
+        <w:t>April 2017</w:t>
+      </w:r>
+    </w:p>
+    <w:p>
+      <w:pPr>
+        <w:rPr>
+          <w:rFonts w:ascii="MS Reference Sans Serif" w:hAnsi="MS Reference Sans Serif"/>
+          <w:b/>
+          <w:sz w:val="18"/>
+          <w:szCs w:val="18"/>
+        </w:rPr>
+      </w:pPr>
+      <w:r>
+        <w:rPr>
+          <w:rFonts w:ascii="MS Reference Sans Serif" w:hAnsi="MS Reference Sans Serif"/>
+          <w:b/>
+          <w:sz w:val="18"/>
+          <w:szCs w:val="18"/>
+        </w:rPr>
+        <w:t>App</w:t>
+      </w:r>
+      <w:r>
+        <w:rPr>
+          <w:rFonts w:ascii="MS Reference Sans Serif" w:hAnsi="MS Reference Sans Serif"/>
+          <w:b/>
+          <w:sz w:val="18"/>
+          <w:szCs w:val="18"/>
+        </w:rPr>
+        <w:t>lication</w:t>
+      </w:r>
+      <w:r>
+        <w:rPr>
+          <w:rFonts w:ascii="MS Reference Sans Serif" w:hAnsi="MS Reference Sans Serif"/>
+          <w:b/>
+          <w:sz w:val="18"/>
+          <w:szCs w:val="18"/>
+        </w:rPr>
+        <w:t xml:space="preserve"> </w:t>
+      </w:r>
+      <w:r>
+        <w:rPr>
+          <w:rFonts w:ascii="MS Reference Sans Serif" w:hAnsi="MS Reference Sans Serif"/>
+          <w:b/>
+          <w:sz w:val="18"/>
+          <w:szCs w:val="18"/>
+        </w:rPr>
+        <w:t>Developer</w:t>
+      </w:r>
+      <w:r>
+        <w:rPr>
+          <w:rFonts w:ascii="MS Reference Sans Serif" w:hAnsi="MS Reference Sans Serif"/>
+          <w:b/>
+          <w:sz w:val="18"/>
+          <w:szCs w:val="18"/>
+        </w:rPr>
+        <w:t>/</w:t>
+      </w:r>
+      <w:r>
+        <w:rPr>
+          <w:rFonts w:ascii="MS Reference Sans Serif" w:hAnsi="MS Reference Sans Serif"/>
+          <w:b/>
+          <w:sz w:val="18"/>
+          <w:szCs w:val="18"/>
+        </w:rPr>
+        <w:t>Support</w:t>
+      </w:r>
+    </w:p>
+    <w:p>
+      <w:pPr>
+        <w:numPr>
+          <w:ilvl w:val="0"/>
+          <w:numId w:val="1"/>
+        </w:numPr>
+        <w:rPr>
+          <w:rFonts w:ascii="MS Reference Sans Serif" w:hAnsi="MS Reference Sans Serif"/>
+          <w:sz w:val="14"/>
+          <w:szCs w:val="14"/>
+        </w:rPr>
+      </w:pPr>
+      <w:r>
+        <w:rPr>
+          <w:rFonts w:ascii="MS Reference Sans Serif" w:hAnsi="MS Reference Sans Serif"/>
+          <w:sz w:val="14"/>
+          <w:szCs w:val="14"/>
+        </w:rPr>
+        <w:t>Agile</w:t>
+      </w:r>
+      <w:r>
+        <w:rPr>
+          <w:rFonts w:ascii="MS Reference Sans Serif" w:hAnsi="MS Reference Sans Serif"/>
+          <w:sz w:val="14"/>
+          <w:szCs w:val="14"/>
+        </w:rPr>
+        <w:t>/Kanban</w:t>
+      </w:r>
+      <w:r>
+        <w:rPr>
+          <w:rFonts w:ascii="MS Reference Sans Serif" w:hAnsi="MS Reference Sans Serif"/>
+          <w:sz w:val="14"/>
+          <w:szCs w:val="14"/>
+        </w:rPr>
+        <w:t xml:space="preserve"> s</w:t>
+      </w:r>
+      <w:r>
+        <w:rPr>
+          <w:rFonts w:ascii="MS Reference Sans Serif" w:hAnsi="MS Reference Sans Serif"/>
+          <w:sz w:val="14"/>
+          <w:szCs w:val="14"/>
+        </w:rPr>
+        <w:t>oftware development team</w:t>
+      </w:r>
+      <w:r>
+        <w:rPr>
+          <w:rFonts w:ascii="MS Reference Sans Serif" w:hAnsi="MS Reference Sans Serif"/>
+          <w:sz w:val="14"/>
+          <w:szCs w:val="14"/>
+        </w:rPr>
+        <w:t xml:space="preserve"> </w:t>
+      </w:r>
+      <w:r>
+        <w:rPr>
+          <w:rFonts w:ascii="MS Reference Sans Serif" w:hAnsi="MS Reference Sans Serif"/>
+          <w:sz w:val="14"/>
+          <w:szCs w:val="14"/>
+        </w:rPr>
+        <w:t>specializing in</w:t>
+      </w:r>
+      <w:r>
+        <w:rPr>
+          <w:rFonts w:ascii="MS Reference Sans Serif" w:hAnsi="MS Reference Sans Serif"/>
+          <w:sz w:val="14"/>
+          <w:szCs w:val="14"/>
+        </w:rPr>
+        <w:t xml:space="preserve"> enhancement,</w:t>
+      </w:r>
+      <w:r>
+        <w:rPr>
+          <w:rFonts w:ascii="MS Reference Sans Serif" w:hAnsi="MS Reference Sans Serif"/>
+          <w:sz w:val="14"/>
+          <w:szCs w:val="14"/>
+        </w:rPr>
+        <w:t xml:space="preserve"> bug identification, and resolution</w:t>
+      </w:r>
+    </w:p>
+    <w:p>
+      <w:pPr>
+        <w:numPr>
+          <w:ilvl w:val="0"/>
+          <w:numId w:val="1"/>
+        </w:numPr>
+        <w:rPr>
+          <w:rFonts w:ascii="MS Reference Sans Serif" w:hAnsi="MS Reference Sans Serif"/>
+          <w:sz w:val="14"/>
+          <w:szCs w:val="14"/>
+        </w:rPr>
+      </w:pPr>
+      <w:r>
+        <w:rPr>
+          <w:rFonts w:ascii="MS Reference Sans Serif" w:hAnsi="MS Reference Sans Serif"/>
+          <w:sz w:val="14"/>
+          <w:szCs w:val="14"/>
+        </w:rPr>
+        <w:t>Direct contact with clients for public facing enterprise level Physician Relationship Management solution</w:t>
+      </w:r>
+    </w:p>
+    <w:p>
+      <w:pPr>
+        <w:numPr>
+          <w:ilvl w:val="0"/>
+          <w:numId w:val="1"/>
+        </w:numPr>
+        <w:rPr>
+          <w:rFonts w:ascii="MS Reference Sans Serif" w:hAnsi="MS Reference Sans Serif"/>
+          <w:sz w:val="14"/>
+          <w:szCs w:val="14"/>
+        </w:rPr>
+      </w:pPr>
+      <w:r>
+        <w:rPr>
+          <w:rFonts w:ascii="MS Reference Sans Serif" w:hAnsi="MS Reference Sans Serif"/>
+          <w:sz w:val="14"/>
+          <w:szCs w:val="14"/>
+        </w:rPr>
+        <w:t>Full Stack developer (AngularJS/NodeJS/MongoDB) of</w:t>
+      </w:r>
+      <w:r>
+        <w:rPr>
+          <w:rFonts w:ascii="MS Reference Sans Serif" w:hAnsi="MS Reference Sans Serif"/>
+          <w:sz w:val="14"/>
+          <w:szCs w:val="14"/>
+        </w:rPr>
+        <w:t xml:space="preserve"> app to enhance user vetting process to save processing time, work hours, and protect Personal Health Information of patients </w:t>
+      </w:r>
+      <w:r>
+        <w:rPr>
+          <w:rFonts w:ascii="MS Reference Sans Serif" w:hAnsi="MS Reference Sans Serif"/>
+          <w:sz w:val="14"/>
+          <w:szCs w:val="14"/>
+        </w:rPr>
+        <w:t>(</w:t>
       </w:r>
       <w:r>
         <w:rPr>
@@ -3433,7 +4498,31 @@
           <w:sz w:val="14"/>
           <w:szCs w:val="14"/>
         </w:rPr>
-        <w:t>Further training</w:t>
+        <w:t>Every-other-d</w:t>
+      </w:r>
+      <w:r>
+        <w:rPr>
+          <w:rFonts w:ascii="MS Reference Sans Serif" w:hAnsi="MS Reference Sans Serif"/>
+          <w:sz w:val="14"/>
+          <w:szCs w:val="14"/>
+        </w:rPr>
+        <w:t xml:space="preserve">aily </w:t>
+      </w:r>
+      <w:r>
+        <w:rPr>
+          <w:rFonts w:ascii="MS Reference Sans Serif" w:hAnsi="MS Reference Sans Serif"/>
+          <w:sz w:val="14"/>
+          <w:szCs w:val="14"/>
+        </w:rPr>
+        <w:t>full-time</w:t>
+      </w:r>
+      <w:r>
+        <w:rPr>
+          <w:rFonts w:ascii="MS Reference Sans Serif" w:hAnsi="MS Reference Sans Serif"/>
+          <w:sz w:val="14"/>
+          <w:szCs w:val="14"/>
+        </w:rPr>
+        <w:t xml:space="preserve"> training</w:t>
       </w:r>
       <w:r>
         <w:rPr>
@@ -3457,7 +4546,23 @@
           <w:sz w:val="14"/>
           <w:szCs w:val="14"/>
         </w:rPr>
-        <w:t xml:space="preserve"> .NET</w:t>
+        <w:t xml:space="preserve"> </w:t>
+      </w:r>
+      <w:r>
+        <w:rPr>
+          <w:rFonts w:ascii="MS Reference Sans Serif" w:hAnsi="MS Reference Sans Serif"/>
+          <w:sz w:val="14"/>
+          <w:szCs w:val="14"/>
+        </w:rPr>
+        <w:t>ASP</w:t>
+      </w:r>
+      <w:r>
+        <w:rPr>
+          <w:rFonts w:ascii="MS Reference Sans Serif" w:hAnsi="MS Reference Sans Serif"/>
+          <w:sz w:val="14"/>
+          <w:szCs w:val="14"/>
+        </w:rPr>
+        <w:t>.NET</w:t>
       </w:r>
       <w:r>
         <w:rPr>
@@ -3489,15 +4594,31 @@
           <w:sz w:val="14"/>
           <w:szCs w:val="14"/>
         </w:rPr>
-        <w:t>Angular, Node</w:t>
-      </w:r>
-      <w:r>
-        <w:rPr>
-          <w:rFonts w:ascii="MS Reference Sans Serif" w:hAnsi="MS Reference Sans Serif"/>
-          <w:sz w:val="14"/>
-          <w:szCs w:val="14"/>
-        </w:rPr>
-        <w:t>.js</w:t>
+        <w:t>Angular</w:t>
+      </w:r>
+      <w:r>
+        <w:rPr>
+          <w:rFonts w:ascii="MS Reference Sans Serif" w:hAnsi="MS Reference Sans Serif"/>
+          <w:sz w:val="14"/>
+          <w:szCs w:val="14"/>
+        </w:rPr>
+        <w:t>JS and 2+</w:t>
+      </w:r>
+      <w:r>
+        <w:rPr>
+          <w:rFonts w:ascii="MS Reference Sans Serif" w:hAnsi="MS Reference Sans Serif"/>
+          <w:sz w:val="14"/>
+          <w:szCs w:val="14"/>
+        </w:rPr>
+        <w:t>, Node</w:t>
+      </w:r>
+      <w:r>
+        <w:rPr>
+          <w:rFonts w:ascii="MS Reference Sans Serif" w:hAnsi="MS Reference Sans Serif"/>
+          <w:sz w:val="14"/>
+          <w:szCs w:val="14"/>
+        </w:rPr>
+        <w:t>JS</w:t>
       </w:r>
       <w:r>
         <w:rPr>
@@ -3538,6 +4659,14 @@
           <w:szCs w:val="14"/>
         </w:rPr>
         <w:t>trap</w:t>
+      </w:r>
+      <w:r>
+        <w:rPr>
+          <w:rFonts w:ascii="MS Reference Sans Serif" w:hAnsi="MS Reference Sans Serif"/>
+          <w:sz w:val="14"/>
+          <w:szCs w:val="14"/>
+        </w:rPr>
+        <w:t>, and GitHub</w:t>
       </w:r>
     </w:p>
     <w:p>
@@ -3593,6 +4722,7 @@
           <w:sz w:val="20"/>
           <w:szCs w:val="20"/>
         </w:rPr>
+        <w:lastRenderedPageBreak/>
         <w:t>Collaborative Consulting</w:t>
       </w:r>
       <w:r>
@@ -3743,23 +4873,39 @@
           <w:sz w:val="14"/>
           <w:szCs w:val="14"/>
         </w:rPr>
-        <w:t>Sales portal (web app)</w:t>
-      </w:r>
-      <w:r>
-        <w:rPr>
-          <w:rFonts w:ascii="MS Reference Sans Serif" w:hAnsi="MS Reference Sans Serif"/>
-          <w:sz w:val="14"/>
-          <w:szCs w:val="14"/>
-        </w:rPr>
-        <w:t xml:space="preserve"> development with JavaScript, AngularJS, </w:t>
-      </w:r>
-      <w:r>
-        <w:rPr>
-          <w:rFonts w:ascii="MS Reference Sans Serif" w:hAnsi="MS Reference Sans Serif"/>
-          <w:sz w:val="14"/>
-          <w:szCs w:val="14"/>
-        </w:rPr>
-        <w:t xml:space="preserve">Node.js, </w:t>
+        <w:t>Full stack development (</w:t>
+      </w:r>
+      <w:r>
+        <w:rPr>
+          <w:rFonts w:ascii="MS Reference Sans Serif" w:hAnsi="MS Reference Sans Serif"/>
+          <w:sz w:val="14"/>
+          <w:szCs w:val="14"/>
+        </w:rPr>
+        <w:t xml:space="preserve">JavaScript, AngularJS, </w:t>
+      </w:r>
+      <w:r>
+        <w:rPr>
+          <w:rFonts w:ascii="MS Reference Sans Serif" w:hAnsi="MS Reference Sans Serif"/>
+          <w:sz w:val="14"/>
+          <w:szCs w:val="14"/>
+        </w:rPr>
+        <w:t>Node</w:t>
+      </w:r>
+      <w:r>
+        <w:rPr>
+          <w:rFonts w:ascii="MS Reference Sans Serif" w:hAnsi="MS Reference Sans Serif"/>
+          <w:sz w:val="14"/>
+          <w:szCs w:val="14"/>
+        </w:rPr>
+        <w:t>JS</w:t>
+      </w:r>
+      <w:r>
+        <w:rPr>
+          <w:rFonts w:ascii="MS Reference Sans Serif" w:hAnsi="MS Reference Sans Serif"/>
+          <w:sz w:val="14"/>
+          <w:szCs w:val="14"/>
+        </w:rPr>
+        <w:t xml:space="preserve">, </w:t>
       </w:r>
       <w:r>
         <w:rPr>
@@ -3768,6 +4914,54 @@
           <w:szCs w:val="14"/>
         </w:rPr>
         <w:t>Bootstrap, SharePoint API</w:t>
+      </w:r>
+      <w:r>
+        <w:rPr>
+          <w:rFonts w:ascii="MS Reference Sans Serif" w:hAnsi="MS Reference Sans Serif"/>
+          <w:sz w:val="14"/>
+          <w:szCs w:val="14"/>
+        </w:rPr>
+        <w:t xml:space="preserve">) of </w:t>
+      </w:r>
+      <w:r>
+        <w:rPr>
+          <w:rFonts w:ascii="MS Reference Sans Serif" w:hAnsi="MS Reference Sans Serif"/>
+          <w:sz w:val="14"/>
+          <w:szCs w:val="14"/>
+        </w:rPr>
+        <w:t>s</w:t>
+      </w:r>
+      <w:r>
+        <w:rPr>
+          <w:rFonts w:ascii="MS Reference Sans Serif" w:hAnsi="MS Reference Sans Serif"/>
+          <w:sz w:val="14"/>
+          <w:szCs w:val="14"/>
+        </w:rPr>
+        <w:t>ales portal web a</w:t>
+      </w:r>
+      <w:r>
+        <w:rPr>
+          <w:rFonts w:ascii="MS Reference Sans Serif" w:hAnsi="MS Reference Sans Serif"/>
+          <w:sz w:val="14"/>
+          <w:szCs w:val="14"/>
+        </w:rPr>
+        <w:t>pp</w:t>
+      </w:r>
+      <w:r>
+        <w:rPr>
+          <w:rFonts w:ascii="MS Reference Sans Serif" w:hAnsi="MS Reference Sans Serif"/>
+          <w:sz w:val="14"/>
+          <w:szCs w:val="14"/>
+        </w:rPr>
+        <w:t xml:space="preserve"> </w:t>
+      </w:r>
+      <w:r>
+        <w:rPr>
+          <w:rFonts w:ascii="MS Reference Sans Serif" w:hAnsi="MS Reference Sans Serif"/>
+          <w:sz w:val="14"/>
+          <w:szCs w:val="14"/>
+        </w:rPr>
+        <w:t>for sales people to show pertinent documents to potential clients on their iPads</w:t>
       </w:r>
     </w:p>
     <w:p>
@@ -3812,7 +5006,23 @@
           <w:sz w:val="14"/>
           <w:szCs w:val="14"/>
         </w:rPr>
-        <w:t xml:space="preserve"> including 75+ </w:t>
+        <w:t xml:space="preserve"> including </w:t>
+      </w:r>
+      <w:r>
+        <w:rPr>
+          <w:rFonts w:ascii="MS Reference Sans Serif" w:hAnsi="MS Reference Sans Serif"/>
+          <w:sz w:val="14"/>
+          <w:szCs w:val="14"/>
+        </w:rPr>
+        <w:t xml:space="preserve">development of </w:t>
+      </w:r>
+      <w:r>
+        <w:rPr>
+          <w:rFonts w:ascii="MS Reference Sans Serif" w:hAnsi="MS Reference Sans Serif"/>
+          <w:sz w:val="14"/>
+          <w:szCs w:val="14"/>
+        </w:rPr>
+        <w:t xml:space="preserve">75+ </w:t>
       </w:r>
       <w:r>
         <w:rPr>
@@ -3897,141 +5107,15 @@
           <w:sz w:val="14"/>
           <w:szCs w:val="14"/>
         </w:rPr>
-        <w:t>), plus</w:t>
-      </w:r>
-      <w:r>
-        <w:rPr>
-          <w:rFonts w:ascii="MS Reference Sans Serif" w:hAnsi="MS Reference Sans Serif"/>
-          <w:sz w:val="14"/>
-          <w:szCs w:val="14"/>
-        </w:rPr>
-        <w:t xml:space="preserve"> </w:t>
-      </w:r>
-      <w:r>
-        <w:rPr>
-          <w:rFonts w:ascii="MS Reference Sans Serif" w:hAnsi="MS Reference Sans Serif"/>
-          <w:sz w:val="14"/>
-          <w:szCs w:val="14"/>
-        </w:rPr>
-        <w:t xml:space="preserve">full on the job </w:t>
-      </w:r>
-      <w:r>
-        <w:rPr>
-          <w:rFonts w:ascii="MS Reference Sans Serif" w:hAnsi="MS Reference Sans Serif"/>
-          <w:sz w:val="14"/>
-          <w:szCs w:val="14"/>
-        </w:rPr>
-        <w:t xml:space="preserve">C# </w:t>
-      </w:r>
-      <w:r>
-        <w:rPr>
-          <w:rFonts w:ascii="MS Reference Sans Serif" w:hAnsi="MS Reference Sans Serif"/>
-          <w:sz w:val="14"/>
-          <w:szCs w:val="14"/>
-        </w:rPr>
-        <w:t>.NET MVC training</w:t>
-      </w:r>
-    </w:p>
-    <w:p>
-      <w:pPr>
-        <w:rPr>
-          <w:rFonts w:ascii="MS Reference Sans Serif" w:hAnsi="MS Reference Sans Serif"/>
-          <w:b/>
-          <w:sz w:val="20"/>
-          <w:szCs w:val="20"/>
-        </w:rPr>
-      </w:pPr>
-      <w:r>
-        <w:rPr>
-          <w:rFonts w:ascii="MS Reference Sans Serif" w:hAnsi="MS Reference Sans Serif"/>
-          <w:b/>
-          <w:sz w:val="20"/>
-          <w:szCs w:val="20"/>
-        </w:rPr>
-        <w:t>Lakes Technology Specialists – Delavan, WI</w:t>
-      </w:r>
-      <w:r>
-        <w:rPr>
-          <w:rFonts w:ascii="MS Reference Sans Serif" w:hAnsi="MS Reference Sans Serif"/>
-          <w:b/>
-          <w:sz w:val="20"/>
-          <w:szCs w:val="20"/>
-        </w:rPr>
-        <w:tab/>
-        <w:t xml:space="preserve">          </w:t>
-      </w:r>
-      <w:r>
-        <w:rPr>
-          <w:rFonts w:ascii="MS Reference Sans Serif" w:hAnsi="MS Reference Sans Serif"/>
-          <w:b/>
-          <w:sz w:val="20"/>
-          <w:szCs w:val="20"/>
-        </w:rPr>
-        <w:t xml:space="preserve">          </w:t>
-      </w:r>
-      <w:r>
-        <w:rPr>
-          <w:rFonts w:ascii="MS Reference Sans Serif" w:hAnsi="MS Reference Sans Serif"/>
-          <w:b/>
-          <w:sz w:val="20"/>
-          <w:szCs w:val="20"/>
-        </w:rPr>
-        <w:t>Aug</w:t>
-      </w:r>
-      <w:r>
-        <w:rPr>
-          <w:rFonts w:ascii="MS Reference Sans Serif" w:hAnsi="MS Reference Sans Serif"/>
-          <w:b/>
-          <w:sz w:val="20"/>
-          <w:szCs w:val="20"/>
-        </w:rPr>
-        <w:t xml:space="preserve"> 2010 – </w:t>
-      </w:r>
-      <w:r>
-        <w:rPr>
-          <w:rFonts w:ascii="MS Reference Sans Serif" w:hAnsi="MS Reference Sans Serif"/>
-          <w:b/>
-          <w:sz w:val="20"/>
-          <w:szCs w:val="20"/>
-        </w:rPr>
-        <w:t>Jan 201</w:t>
-      </w:r>
-      <w:r>
-        <w:rPr>
-          <w:rFonts w:ascii="MS Reference Sans Serif" w:hAnsi="MS Reference Sans Serif"/>
-          <w:b/>
-          <w:sz w:val="20"/>
-          <w:szCs w:val="20"/>
-        </w:rPr>
-        <w:t>4</w:t>
-      </w:r>
-    </w:p>
-    <w:p>
-      <w:pPr>
-        <w:rPr>
-          <w:rFonts w:ascii="MS Reference Sans Serif" w:hAnsi="MS Reference Sans Serif"/>
-          <w:b/>
-          <w:sz w:val="18"/>
-          <w:szCs w:val="18"/>
-        </w:rPr>
-      </w:pPr>
-      <w:r>
-        <w:rPr>
-          <w:rFonts w:ascii="MS Reference Sans Serif" w:hAnsi="MS Reference Sans Serif"/>
-          <w:b/>
-          <w:sz w:val="18"/>
-          <w:szCs w:val="18"/>
-        </w:rPr>
-        <w:t>Technology Engineer</w:t>
-      </w:r>
-      <w:r>
-        <w:rPr>
-          <w:rFonts w:ascii="MS Reference Sans Serif" w:hAnsi="MS Reference Sans Serif"/>
-          <w:b/>
-          <w:sz w:val="18"/>
-          <w:szCs w:val="18"/>
-        </w:rPr>
-        <w:t xml:space="preserve"> (Network Admin)</w:t>
+        <w:t>)</w:t>
+      </w:r>
+      <w:r>
+        <w:rPr>
+          <w:rFonts w:ascii="MS Reference Sans Serif" w:hAnsi="MS Reference Sans Serif"/>
+          <w:sz w:val="14"/>
+          <w:szCs w:val="14"/>
+        </w:rPr>
+        <w:t xml:space="preserve"> for Collaborative internal testing</w:t>
       </w:r>
     </w:p>
     <w:p>
@@ -4052,31 +5136,133 @@
           <w:sz w:val="14"/>
           <w:szCs w:val="14"/>
         </w:rPr>
-        <w:t>Full-service</w:t>
-      </w:r>
-      <w:r>
-        <w:rPr>
-          <w:rFonts w:ascii="MS Reference Sans Serif" w:hAnsi="MS Reference Sans Serif"/>
-          <w:sz w:val="14"/>
-          <w:szCs w:val="14"/>
-        </w:rPr>
-        <w:t xml:space="preserve"> IT cons</w:t>
-      </w:r>
-      <w:r>
-        <w:rPr>
-          <w:rFonts w:ascii="MS Reference Sans Serif" w:hAnsi="MS Reference Sans Serif"/>
-          <w:sz w:val="14"/>
-          <w:szCs w:val="14"/>
-        </w:rPr>
-        <w:t>ultant service, residential and commercial</w:t>
-      </w:r>
-      <w:r>
-        <w:rPr>
-          <w:rFonts w:ascii="MS Reference Sans Serif" w:hAnsi="MS Reference Sans Serif"/>
-          <w:sz w:val="14"/>
-          <w:szCs w:val="14"/>
-        </w:rPr>
-        <w:t>, software and hardware</w:t>
+        <w:t>F</w:t>
+      </w:r>
+      <w:r>
+        <w:rPr>
+          <w:rFonts w:ascii="MS Reference Sans Serif" w:hAnsi="MS Reference Sans Serif"/>
+          <w:sz w:val="14"/>
+          <w:szCs w:val="14"/>
+        </w:rPr>
+        <w:t xml:space="preserve">ull on the job </w:t>
+      </w:r>
+      <w:r>
+        <w:rPr>
+          <w:rFonts w:ascii="MS Reference Sans Serif" w:hAnsi="MS Reference Sans Serif"/>
+          <w:sz w:val="14"/>
+          <w:szCs w:val="14"/>
+        </w:rPr>
+        <w:t xml:space="preserve">C# </w:t>
+      </w:r>
+      <w:r>
+        <w:rPr>
+          <w:rFonts w:ascii="MS Reference Sans Serif" w:hAnsi="MS Reference Sans Serif"/>
+          <w:sz w:val="14"/>
+          <w:szCs w:val="14"/>
+        </w:rPr>
+        <w:t>.NET MVC training</w:t>
+      </w:r>
+    </w:p>
+    <w:p>
+      <w:pPr>
+        <w:rPr>
+          <w:rFonts w:ascii="MS Reference Sans Serif" w:hAnsi="MS Reference Sans Serif"/>
+          <w:b/>
+          <w:sz w:val="20"/>
+          <w:szCs w:val="20"/>
+        </w:rPr>
+      </w:pPr>
+      <w:r>
+        <w:rPr>
+          <w:rFonts w:ascii="MS Reference Sans Serif" w:hAnsi="MS Reference Sans Serif"/>
+          <w:b/>
+          <w:sz w:val="20"/>
+          <w:szCs w:val="20"/>
+        </w:rPr>
+        <w:t>Lakes Technology Specialists – Delavan, WI</w:t>
+      </w:r>
+      <w:r>
+        <w:rPr>
+          <w:rFonts w:ascii="MS Reference Sans Serif" w:hAnsi="MS Reference Sans Serif"/>
+          <w:b/>
+          <w:sz w:val="20"/>
+          <w:szCs w:val="20"/>
+        </w:rPr>
+        <w:tab/>
+        <w:t xml:space="preserve">          </w:t>
+      </w:r>
+      <w:r>
+        <w:rPr>
+          <w:rFonts w:ascii="MS Reference Sans Serif" w:hAnsi="MS Reference Sans Serif"/>
+          <w:b/>
+          <w:sz w:val="20"/>
+          <w:szCs w:val="20"/>
+        </w:rPr>
+        <w:t xml:space="preserve">          </w:t>
+      </w:r>
+      <w:r>
+        <w:rPr>
+          <w:rFonts w:ascii="MS Reference Sans Serif" w:hAnsi="MS Reference Sans Serif"/>
+          <w:b/>
+          <w:sz w:val="20"/>
+          <w:szCs w:val="20"/>
+        </w:rPr>
+        <w:t>Aug</w:t>
+      </w:r>
+      <w:r>
+        <w:rPr>
+          <w:rFonts w:ascii="MS Reference Sans Serif" w:hAnsi="MS Reference Sans Serif"/>
+          <w:b/>
+          <w:sz w:val="20"/>
+          <w:szCs w:val="20"/>
+        </w:rPr>
+        <w:t xml:space="preserve"> 2010 – </w:t>
+      </w:r>
+      <w:r>
+        <w:rPr>
+          <w:rFonts w:ascii="MS Reference Sans Serif" w:hAnsi="MS Reference Sans Serif"/>
+          <w:b/>
+          <w:sz w:val="20"/>
+          <w:szCs w:val="20"/>
+        </w:rPr>
+        <w:t>Jan 201</w:t>
+      </w:r>
+      <w:r>
+        <w:rPr>
+          <w:rFonts w:ascii="MS Reference Sans Serif" w:hAnsi="MS Reference Sans Serif"/>
+          <w:b/>
+          <w:sz w:val="20"/>
+          <w:szCs w:val="20"/>
+        </w:rPr>
+        <w:t>4</w:t>
+      </w:r>
+    </w:p>
+    <w:p>
+      <w:pPr>
+        <w:rPr>
+          <w:rFonts w:ascii="MS Reference Sans Serif" w:hAnsi="MS Reference Sans Serif"/>
+          <w:b/>
+          <w:sz w:val="18"/>
+          <w:szCs w:val="18"/>
+        </w:rPr>
+      </w:pPr>
+      <w:r>
+        <w:rPr>
+          <w:rFonts w:ascii="MS Reference Sans Serif" w:hAnsi="MS Reference Sans Serif"/>
+          <w:b/>
+          <w:sz w:val="18"/>
+          <w:szCs w:val="18"/>
+        </w:rPr>
+        <w:t>Technology Engineer</w:t>
+      </w:r>
+      <w:r>
+        <w:rPr>
+          <w:rFonts w:ascii="MS Reference Sans Serif" w:hAnsi="MS Reference Sans Serif"/>
+          <w:b/>
+          <w:sz w:val="18"/>
+          <w:szCs w:val="18"/>
+        </w:rPr>
+        <w:t xml:space="preserve"> (Network Admin)</w:t>
       </w:r>
     </w:p>
     <w:p>
@@ -4097,63 +5283,31 @@
           <w:sz w:val="14"/>
           <w:szCs w:val="14"/>
         </w:rPr>
-        <w:t>Data backup</w:t>
-      </w:r>
-      <w:r>
-        <w:rPr>
-          <w:rFonts w:ascii="MS Reference Sans Serif" w:hAnsi="MS Reference Sans Serif"/>
-          <w:sz w:val="14"/>
-          <w:szCs w:val="14"/>
-        </w:rPr>
-        <w:t>-</w:t>
-      </w:r>
-      <w:r>
-        <w:rPr>
-          <w:rFonts w:ascii="MS Reference Sans Serif" w:hAnsi="MS Reference Sans Serif"/>
-          <w:sz w:val="14"/>
-          <w:szCs w:val="14"/>
-        </w:rPr>
-        <w:t>recovery</w:t>
-      </w:r>
-      <w:r>
-        <w:rPr>
-          <w:rFonts w:ascii="MS Reference Sans Serif" w:hAnsi="MS Reference Sans Serif"/>
-          <w:sz w:val="14"/>
-          <w:szCs w:val="14"/>
-        </w:rPr>
-        <w:t>-</w:t>
-      </w:r>
-      <w:r>
-        <w:rPr>
-          <w:rFonts w:ascii="MS Reference Sans Serif" w:hAnsi="MS Reference Sans Serif"/>
-          <w:sz w:val="14"/>
-          <w:szCs w:val="14"/>
-        </w:rPr>
-        <w:t>migration</w:t>
-      </w:r>
-      <w:r>
-        <w:rPr>
-          <w:rFonts w:ascii="MS Reference Sans Serif" w:hAnsi="MS Reference Sans Serif"/>
-          <w:sz w:val="14"/>
-          <w:szCs w:val="14"/>
-        </w:rPr>
-        <w:t>, Active Directory</w:t>
-      </w:r>
-      <w:r>
-        <w:rPr>
-          <w:rFonts w:ascii="MS Reference Sans Serif" w:hAnsi="MS Reference Sans Serif"/>
-          <w:sz w:val="14"/>
-          <w:szCs w:val="14"/>
-        </w:rPr>
-        <w:t>, Windows OS (Server, XP, 7</w:t>
-      </w:r>
-      <w:r>
-        <w:rPr>
-          <w:rFonts w:ascii="MS Reference Sans Serif" w:hAnsi="MS Reference Sans Serif"/>
-          <w:sz w:val="14"/>
-          <w:szCs w:val="14"/>
-        </w:rPr>
-        <w:t>), Linux</w:t>
+        <w:t>Full-service</w:t>
+      </w:r>
+      <w:r>
+        <w:rPr>
+          <w:rFonts w:ascii="MS Reference Sans Serif" w:hAnsi="MS Reference Sans Serif"/>
+          <w:sz w:val="14"/>
+          <w:szCs w:val="14"/>
+        </w:rPr>
+        <w:t xml:space="preserve"> IT cons</w:t>
+      </w:r>
+      <w:r>
+        <w:rPr>
+          <w:rFonts w:ascii="MS Reference Sans Serif" w:hAnsi="MS Reference Sans Serif"/>
+          <w:sz w:val="14"/>
+          <w:szCs w:val="14"/>
+        </w:rPr>
+        <w:t>ultant service, residential and commercial</w:t>
+      </w:r>
+      <w:r>
+        <w:rPr>
+          <w:rFonts w:ascii="MS Reference Sans Serif" w:hAnsi="MS Reference Sans Serif"/>
+          <w:sz w:val="14"/>
+          <w:szCs w:val="14"/>
+        </w:rPr>
+        <w:t>, software and hardware</w:t>
       </w:r>
     </w:p>
     <w:p>
@@ -4174,6 +5328,83 @@
           <w:sz w:val="14"/>
           <w:szCs w:val="14"/>
         </w:rPr>
+        <w:t>Data backup</w:t>
+      </w:r>
+      <w:r>
+        <w:rPr>
+          <w:rFonts w:ascii="MS Reference Sans Serif" w:hAnsi="MS Reference Sans Serif"/>
+          <w:sz w:val="14"/>
+          <w:szCs w:val="14"/>
+        </w:rPr>
+        <w:t>-</w:t>
+      </w:r>
+      <w:r>
+        <w:rPr>
+          <w:rFonts w:ascii="MS Reference Sans Serif" w:hAnsi="MS Reference Sans Serif"/>
+          <w:sz w:val="14"/>
+          <w:szCs w:val="14"/>
+        </w:rPr>
+        <w:t>recovery</w:t>
+      </w:r>
+      <w:r>
+        <w:rPr>
+          <w:rFonts w:ascii="MS Reference Sans Serif" w:hAnsi="MS Reference Sans Serif"/>
+          <w:sz w:val="14"/>
+          <w:szCs w:val="14"/>
+        </w:rPr>
+        <w:t>-</w:t>
+      </w:r>
+      <w:r>
+        <w:rPr>
+          <w:rFonts w:ascii="MS Reference Sans Serif" w:hAnsi="MS Reference Sans Serif"/>
+          <w:sz w:val="14"/>
+          <w:szCs w:val="14"/>
+        </w:rPr>
+        <w:t>migration</w:t>
+      </w:r>
+      <w:r>
+        <w:rPr>
+          <w:rFonts w:ascii="MS Reference Sans Serif" w:hAnsi="MS Reference Sans Serif"/>
+          <w:sz w:val="14"/>
+          <w:szCs w:val="14"/>
+        </w:rPr>
+        <w:t>, Active Directory</w:t>
+      </w:r>
+      <w:r>
+        <w:rPr>
+          <w:rFonts w:ascii="MS Reference Sans Serif" w:hAnsi="MS Reference Sans Serif"/>
+          <w:sz w:val="14"/>
+          <w:szCs w:val="14"/>
+        </w:rPr>
+        <w:t>, Windows OS (Server, XP, 7</w:t>
+      </w:r>
+      <w:r>
+        <w:rPr>
+          <w:rFonts w:ascii="MS Reference Sans Serif" w:hAnsi="MS Reference Sans Serif"/>
+          <w:sz w:val="14"/>
+          <w:szCs w:val="14"/>
+        </w:rPr>
+        <w:t>), Linux</w:t>
+      </w:r>
+    </w:p>
+    <w:p>
+      <w:pPr>
+        <w:numPr>
+          <w:ilvl w:val="0"/>
+          <w:numId w:val="1"/>
+        </w:numPr>
+        <w:rPr>
+          <w:rFonts w:ascii="MS Reference Sans Serif" w:hAnsi="MS Reference Sans Serif"/>
+          <w:sz w:val="14"/>
+          <w:szCs w:val="14"/>
+        </w:rPr>
+      </w:pPr>
+      <w:r>
+        <w:rPr>
+          <w:rFonts w:ascii="MS Reference Sans Serif" w:hAnsi="MS Reference Sans Serif"/>
+          <w:sz w:val="14"/>
+          <w:szCs w:val="14"/>
+        </w:rPr>
         <w:t xml:space="preserve">Switches, </w:t>
       </w:r>
       <w:r>
@@ -4206,7 +5437,23 @@
           <w:sz w:val="14"/>
           <w:szCs w:val="14"/>
         </w:rPr>
-        <w:t>PC and network repair and virus eradication</w:t>
+        <w:t>PC and network repair</w:t>
+      </w:r>
+      <w:r>
+        <w:rPr>
+          <w:rFonts w:ascii="MS Reference Sans Serif" w:hAnsi="MS Reference Sans Serif"/>
+          <w:sz w:val="14"/>
+          <w:szCs w:val="14"/>
+        </w:rPr>
+        <w:t>,</w:t>
+      </w:r>
+      <w:r>
+        <w:rPr>
+          <w:rFonts w:ascii="MS Reference Sans Serif" w:hAnsi="MS Reference Sans Serif"/>
+          <w:sz w:val="14"/>
+          <w:szCs w:val="14"/>
+        </w:rPr>
+        <w:t xml:space="preserve"> and virus eradication</w:t>
       </w:r>
     </w:p>
     <w:p>

</xml_diff>

<commit_message>
Update to 2021 resume
</commit_message>
<xml_diff>
--- a/BRAD'S RESUME 2021.docx
+++ b/BRAD'S RESUME 2021.docx
@@ -3116,31 +3116,7 @@
           <w:sz w:val="14"/>
           <w:szCs w:val="14"/>
         </w:rPr>
-        <w:t>to</w:t>
-      </w:r>
-      <w:r>
-        <w:rPr>
-          <w:rFonts w:ascii="MS Reference Sans Serif" w:hAnsi="MS Reference Sans Serif"/>
-          <w:sz w:val="14"/>
-          <w:szCs w:val="14"/>
-        </w:rPr>
-        <w:t xml:space="preserve"> handl</w:t>
-      </w:r>
-      <w:r>
-        <w:rPr>
-          <w:rFonts w:ascii="MS Reference Sans Serif" w:hAnsi="MS Reference Sans Serif"/>
-          <w:sz w:val="14"/>
-          <w:szCs w:val="14"/>
-        </w:rPr>
-        <w:t>e</w:t>
-      </w:r>
-      <w:r>
-        <w:rPr>
-          <w:rFonts w:ascii="MS Reference Sans Serif" w:hAnsi="MS Reference Sans Serif"/>
-          <w:sz w:val="14"/>
-          <w:szCs w:val="14"/>
-        </w:rPr>
-        <w:t xml:space="preserve"> charitable donations</w:t>
+        <w:t>to handle charitable donations</w:t>
       </w:r>
     </w:p>
     <w:p>
@@ -3161,7 +3137,23 @@
           <w:sz w:val="14"/>
           <w:szCs w:val="14"/>
         </w:rPr>
-        <w:t xml:space="preserve">Angular 6 UI enhancement/fix plus NodeJS backend API enhancement/fix, involving migrating for database changes, </w:t>
+        <w:t xml:space="preserve">Angular </w:t>
+      </w:r>
+      <w:r>
+        <w:rPr>
+          <w:rFonts w:ascii="MS Reference Sans Serif" w:hAnsi="MS Reference Sans Serif"/>
+          <w:sz w:val="14"/>
+          <w:szCs w:val="14"/>
+        </w:rPr>
+        <w:t>4</w:t>
+      </w:r>
+      <w:r>
+        <w:rPr>
+          <w:rFonts w:ascii="MS Reference Sans Serif" w:hAnsi="MS Reference Sans Serif"/>
+          <w:sz w:val="14"/>
+          <w:szCs w:val="14"/>
+        </w:rPr>
+        <w:t xml:space="preserve"> UI enhancement/fix plus NodeJS backend API enhancement/fix, involving migrating for database changes, </w:t>
       </w:r>
       <w:proofErr w:type="spellStart"/>
       <w:r>
@@ -4889,23 +4881,7 @@
           <w:sz w:val="14"/>
           <w:szCs w:val="14"/>
         </w:rPr>
-        <w:t>Node</w:t>
-      </w:r>
-      <w:r>
-        <w:rPr>
-          <w:rFonts w:ascii="MS Reference Sans Serif" w:hAnsi="MS Reference Sans Serif"/>
-          <w:sz w:val="14"/>
-          <w:szCs w:val="14"/>
-        </w:rPr>
-        <w:t>JS</w:t>
-      </w:r>
-      <w:r>
-        <w:rPr>
-          <w:rFonts w:ascii="MS Reference Sans Serif" w:hAnsi="MS Reference Sans Serif"/>
-          <w:sz w:val="14"/>
-          <w:szCs w:val="14"/>
-        </w:rPr>
-        <w:t xml:space="preserve">, </w:t>
+        <w:t xml:space="preserve">NodeJS, </w:t>
       </w:r>
       <w:r>
         <w:rPr>

</xml_diff>